<commit_message>
Report finish the extract keyword part
</commit_message>
<xml_diff>
--- a/Group Project Design and Implementation of a Search Engine Report.docx
+++ b/Group Project Design and Implementation of a Search Engine Report.docx
@@ -360,9 +360,75 @@
       <w:r>
         <w:t xml:space="preserve">Then </w:t>
       </w:r>
+      <w:r>
+        <w:t xml:space="preserve">a string array will store the candidate key words by splitting </w:t>
+      </w:r>
+      <w:r>
+        <w:t xml:space="preserve">the line by space. Each candidate keyword will be sent to isAWord method of WordChecker class which </w:t>
+      </w:r>
+      <w:r>
+        <w:t>looks up in a</w:t>
+      </w:r>
+      <w:r>
+        <w:t>n</w:t>
+      </w:r>
+      <w:r>
+        <w:t xml:space="preserve"> English word dictionary database called Wordnet. </w:t>
+      </w:r>
+      <w:r>
+        <w:t xml:space="preserve">If the </w:t>
+      </w:r>
+      <w:r>
+        <w:lastRenderedPageBreak/>
+        <w:t xml:space="preserve">candidate key words is real English word and is not an element in StopList that is a string array stores meaningless English words, we will deal with it. </w:t>
+      </w:r>
+      <w:r>
+        <w:t>If it's the first time we meet this word we will add the word into Keywords and create a new keywordNode for this keyword</w:t>
+      </w:r>
+      <w:r>
+        <w:t>.</w:t>
+      </w:r>
+      <w:r>
+        <w:t xml:space="preserve"> If this keyword has been added before we will increment the number of its appearance</w:t>
+      </w:r>
+      <w:r>
+        <w:t xml:space="preserve"> by 1 in keywordNode.</w:t>
+      </w:r>
+      <w:r>
+        <w:t xml:space="preserve"> It's also possible that the keyword is an English phrase consists of two </w:t>
+      </w:r>
+      <w:r>
+        <w:t xml:space="preserve">words that are not English words. </w:t>
+      </w:r>
+      <w:r>
+        <w:t>For example, Hong Kong is an English word but Hong and Kong are not.</w:t>
+      </w:r>
+      <w:r>
+        <w:t xml:space="preserve"> So the spider will check the current word if it's not the first one and the one before it combining together to see if the phrase is an English phrase</w:t>
+      </w:r>
+      <w:r>
+        <w:t xml:space="preserve"> and will be deal the same way as single English word.</w:t>
+      </w:r>
+      <w:r>
+        <w:t xml:space="preserve"> </w:t>
+      </w:r>
+    </w:p>
+    <w:p>
+      <w:pPr>
+        <w:pStyle w:val="Heading2"/>
+      </w:pPr>
+      <w:r>
+        <w:t xml:space="preserve">Extract </w:t>
+      </w:r>
+      <w:r>
+        <w:t>Hyperlinks</w:t>
+      </w:r>
+    </w:p>
+    <w:p>
       <w:bookmarkStart w:id="0" w:name="_GoBack"/>
       <w:bookmarkEnd w:id="0"/>
     </w:p>
+    <w:p/>
     <w:sectPr>
       <w:pgSz w:w="12240" w:h="15840"/>
       <w:pgMar w:top="1440" w:right="1440" w:bottom="1440" w:left="1440" w:header="720" w:footer="720" w:gutter="0"/>

</xml_diff>

<commit_message>
Updated files: report, /Webspider.java, and add result.txt(HKBU)
</commit_message>
<xml_diff>
--- a/Group Project Design and Implementation of a Search Engine Report.docx
+++ b/Group Project Design and Implementation of a Search Engine Report.docx
@@ -269,30 +269,6 @@
       </w:r>
     </w:p>
     <w:p>
-      <w:pPr>
-        <w:pStyle w:val="ListParagraph"/>
-        <w:numPr>
-          <w:ilvl w:val="0"/>
-          <w:numId w:val="2"/>
-        </w:numPr>
-      </w:pPr>
-      <w:r>
-        <w:rPr>
-          <w:b/>
-        </w:rPr>
-        <w:t>spiderEggs</w:t>
-      </w:r>
-      <w:r>
-        <w:t xml:space="preserve">, </w:t>
-      </w:r>
-      <w:r>
-        <w:t xml:space="preserve">candidate spiders </w:t>
-      </w:r>
-      <w:r>
-        <w:t>to be produced.</w:t>
-      </w:r>
-    </w:p>
-    <w:p>
       <w:r>
         <w:t xml:space="preserve">A spider will </w:t>
       </w:r>
@@ -305,6 +281,36 @@
       <w:r>
         <w:t xml:space="preserve"> </w:t>
       </w:r>
+      <w:r>
+        <w:t xml:space="preserve"> Before we start to process the HTML file, we will check whether this page is a real one rather than error pages like 404 error ones.</w:t>
+      </w:r>
+      <w:r>
+        <w:t xml:space="preserve"> In case the</w:t>
+      </w:r>
+      <w:r>
+        <w:t xml:space="preserve">re are other unexpected errors on a page, the corresponding spider will kill itself and add the </w:t>
+      </w:r>
+      <w:r>
+        <w:t xml:space="preserve">URL it contains to DeadLinkPool. Also, those error pages will not </w:t>
+      </w:r>
+      <w:r>
+        <w:t>add to</w:t>
+      </w:r>
+      <w:r>
+        <w:t xml:space="preserve"> </w:t>
+      </w:r>
+      <w:r>
+        <w:t>Proceeed</w:t>
+      </w:r>
+      <w:r>
+        <w:t xml:space="preserve">URLPool. </w:t>
+      </w:r>
+      <w:r>
+        <w:t>All the links in ProceedURLPool are openable pages.</w:t>
+      </w:r>
+      <w:r>
+        <w:t xml:space="preserve"> More details of how we process the links will be explained later.</w:t>
+      </w:r>
     </w:p>
     <w:p>
       <w:pPr>
@@ -346,7 +352,11 @@
         <w:t xml:space="preserve"> </w:t>
       </w:r>
       <w:r>
-        <w:t>The spider will just ignore those lines which</w:t>
+        <w:t xml:space="preserve">The spider will </w:t>
+      </w:r>
+      <w:r>
+        <w:lastRenderedPageBreak/>
+        <w:t>just ignore those lines which</w:t>
       </w:r>
       <w:r>
         <w:t xml:space="preserve"> do not contain KeywordTag.</w:t>
@@ -376,11 +386,7 @@
         <w:t xml:space="preserve"> English word dictionary database called Wordnet. </w:t>
       </w:r>
       <w:r>
-        <w:t xml:space="preserve">If the </w:t>
-      </w:r>
-      <w:r>
-        <w:lastRenderedPageBreak/>
-        <w:t xml:space="preserve">candidate key words is real English word and is not an element in StopList that is a string array stores meaningless English words, we will deal with it. </w:t>
+        <w:t xml:space="preserve">If the candidate key words is real English word and is not an element in StopList that is a string array stores meaningless English words, we will deal with it. </w:t>
       </w:r>
       <w:r>
         <w:t>If it's the first time we meet this word we will add the word into Keywords and create a new keywordNode for this keyword</w:t>
@@ -418,17 +424,145 @@
         <w:pStyle w:val="Heading2"/>
       </w:pPr>
       <w:r>
-        <w:t xml:space="preserve">Extract </w:t>
-      </w:r>
-      <w:r>
-        <w:t>Hyperlinks</w:t>
-      </w:r>
-    </w:p>
-    <w:p>
+        <w:t>Extract Hyperlinks</w:t>
+      </w:r>
+    </w:p>
+    <w:p>
+      <w:r>
+        <w:t xml:space="preserve">For the same line of HTML, the spider will also extract the hyperlinks from </w:t>
+      </w:r>
+      <w:r>
+        <w:t>the tag contains href</w:t>
+      </w:r>
+      <w:r>
+        <w:t xml:space="preserve">. </w:t>
+      </w:r>
+      <w:r>
+        <w:t xml:space="preserve">Here we only consider the links in the main body i.e. the lines after reach the &lt;body&gt; tag. </w:t>
+      </w:r>
+      <w:r>
+        <w:t>Besides that, we filter out the links that contains pdfs, pictures, Javascripts</w:t>
+      </w:r>
+      <w:r>
+        <w:t xml:space="preserve"> as well as css files. What we want is actual web pages other than nothing. </w:t>
+      </w:r>
+      <w:r>
+        <w:t>After we ext</w:t>
+      </w:r>
+      <w:r>
+        <w:t xml:space="preserve">ract a link we will check if this link </w:t>
+      </w:r>
+      <w:r>
+        <w:t xml:space="preserve">is suitable for further processing. If it is, the spider will create a new spider </w:t>
+      </w:r>
+      <w:r>
+        <w:t xml:space="preserve">with this link as its attributes and run this spider. </w:t>
+      </w:r>
+      <w:r>
+        <w:t xml:space="preserve">In this way the spider will automatically run recursively until the ProcessURLPool </w:t>
+      </w:r>
+      <w:r>
+        <w:t>reach</w:t>
+      </w:r>
+      <w:r>
+        <w:t>es</w:t>
+      </w:r>
+      <w:r>
+        <w:t xml:space="preserve"> the amount we want.</w:t>
+      </w:r>
+    </w:p>
+    <w:p>
+      <w:r>
+        <w:t xml:space="preserve">After the </w:t>
+      </w:r>
+      <w:r>
+        <w:t xml:space="preserve">spider has went through the whole html file, </w:t>
+      </w:r>
+      <w:r>
+        <w:t>it will report the result and write out these results in result.txt file</w:t>
+      </w:r>
+      <w:r>
+        <w:t xml:space="preserve"> in the format of</w:t>
+      </w:r>
+    </w:p>
+    <w:p>
+      <w:pPr>
+        <w:ind w:firstLine="720"/>
+        <w:rPr>
+          <w:i/>
+        </w:rPr>
+      </w:pPr>
+      <w:r>
+        <w:rPr>
+          <w:i/>
+        </w:rPr>
+        <w:t xml:space="preserve"> &lt;domain&gt;;&lt;URL&gt;;/ </w:t>
+      </w:r>
+      <w:r>
+        <w:rPr>
+          <w:i/>
+        </w:rPr>
+        <w:t xml:space="preserve">&lt;keyword1&gt;:&lt;number of keyword1&gt;/ </w:t>
+      </w:r>
+      <w:r>
+        <w:rPr>
+          <w:i/>
+        </w:rPr>
+        <w:t>&lt;keyword</w:t>
+      </w:r>
+      <w:r>
+        <w:rPr>
+          <w:i/>
+        </w:rPr>
+        <w:t>2</w:t>
+      </w:r>
+      <w:r>
+        <w:rPr>
+          <w:i/>
+        </w:rPr>
+        <w:t>&gt;:&lt;number of keyword</w:t>
+      </w:r>
+      <w:r>
+        <w:rPr>
+          <w:i/>
+        </w:rPr>
+        <w:t>2</w:t>
+      </w:r>
+      <w:r>
+        <w:rPr>
+          <w:i/>
+        </w:rPr>
+        <w:t>&gt;</w:t>
+      </w:r>
+      <w:r>
+        <w:rPr>
+          <w:i/>
+        </w:rPr>
+        <w:t xml:space="preserve"> …</w:t>
+      </w:r>
+    </w:p>
+    <w:p>
+      <w:r>
+        <w:t>Then that the whole life of a</w:t>
+      </w:r>
+      <w:r>
+        <w:t xml:space="preserve"> spider, </w:t>
+      </w:r>
+      <w:r>
+        <w:t xml:space="preserve">then </w:t>
+      </w:r>
+      <w:r>
+        <w:t>it will die peacefully</w:t>
+      </w:r>
+      <w:r>
+        <w:t xml:space="preserve">. </w:t>
+      </w:r>
+      <w:r>
+        <w:t xml:space="preserve">When the </w:t>
+      </w:r>
       <w:bookmarkStart w:id="0" w:name="_GoBack"/>
       <w:bookmarkEnd w:id="0"/>
     </w:p>
-    <w:p/>
     <w:sectPr>
       <w:pgSz w:w="12240" w:h="15840"/>
       <w:pgMar w:top="1440" w:right="1440" w:bottom="1440" w:left="1440" w:header="720" w:footer="720" w:gutter="0"/>

</xml_diff>

<commit_message>
First part of the report has finished
</commit_message>
<xml_diff>
--- a/Group Project Design and Implementation of a Search Engine Report.docx
+++ b/Group Project Design and Implementation of a Search Engine Report.docx
@@ -7,18 +7,71 @@
         <w:pStyle w:val="Title"/>
       </w:pPr>
       <w:r>
-        <w:t>Group Project Design and Implementation of a Search Engine Report</w:t>
+        <w:t xml:space="preserve">Design and Implementation of a Search Engine </w:t>
+      </w:r>
+      <w:r>
+        <w:t xml:space="preserve">Group Project </w:t>
+      </w:r>
+      <w:r>
+        <w:t>Report</w:t>
       </w:r>
     </w:p>
     <w:p>
       <w:pPr>
         <w:pStyle w:val="Heading1"/>
+        <w:ind w:left="720"/>
+        <w:rPr>
+          <w:b w:val="0"/>
+        </w:rPr>
+      </w:pPr>
+      <w:r>
+        <w:rPr>
+          <w:b w:val="0"/>
+        </w:rPr>
+        <w:t xml:space="preserve">   </w:t>
+      </w:r>
+      <w:r>
+        <w:rPr>
+          <w:b w:val="0"/>
+        </w:rPr>
+        <w:t>XU Pengfei (12251054)</w:t>
+      </w:r>
+      <w:r>
+        <w:rPr>
+          <w:b w:val="0"/>
+        </w:rPr>
+        <w:tab/>
+      </w:r>
+      <w:r>
+        <w:rPr>
+          <w:b w:val="0"/>
+        </w:rPr>
+        <w:tab/>
+        <w:t>Ting Ho Shin(14206692)</w:t>
+      </w:r>
+    </w:p>
+    <w:p>
+      <w:pPr>
+        <w:pStyle w:val="Heading1"/>
       </w:pPr>
       <w:r>
         <w:t>Overall</w:t>
       </w:r>
     </w:p>
-    <w:p/>
+    <w:p>
+      <w:r>
+        <w:t>The program has two parts, the gathering information part and the search engine part</w:t>
+      </w:r>
+      <w:r>
+        <w:t>.</w:t>
+      </w:r>
+      <w:r>
+        <w:t xml:space="preserve"> </w:t>
+      </w:r>
+      <w:r>
+        <w:t>We will briefly explain them one by one.</w:t>
+      </w:r>
+    </w:p>
     <w:p>
       <w:pPr>
         <w:pStyle w:val="Heading1"/>
@@ -26,16 +79,33 @@
       <w:r>
         <w:t>Gathering Information</w:t>
       </w:r>
-    </w:p>
-    <w:p>
-      <w:r>
-        <w:t>We design and write a program named WebSpider to gather the information form the given URL.</w:t>
+      <w:bookmarkStart w:id="0" w:name="_GoBack"/>
+      <w:bookmarkEnd w:id="0"/>
+    </w:p>
+    <w:p>
+      <w:r>
+        <w:t xml:space="preserve">We design and write a program named WebSpider to gather the information </w:t>
+      </w:r>
+      <w:r>
+        <w:rPr>
+          <w:u w:color="FA5050"/>
+        </w:rPr>
+        <w:t>from</w:t>
+      </w:r>
+      <w:r>
+        <w:t xml:space="preserve"> the given URL.</w:t>
       </w:r>
       <w:r>
         <w:t xml:space="preserve"> The program will ask the user to input the </w:t>
       </w:r>
       <w:r>
-        <w:t>URL, the value of X and Y and the program will run on its own.</w:t>
+        <w:rPr>
+          <w:u w:color="FA5050"/>
+        </w:rPr>
+        <w:t>URL, the</w:t>
+      </w:r>
+      <w:r>
+        <w:t xml:space="preserve"> value of X and Y and the program will run on its own.</w:t>
       </w:r>
       <w:r>
         <w:t xml:space="preserve"> For </w:t>
@@ -46,7 +116,16 @@
     </w:p>
     <w:p>
       <w:r>
-        <w:t>Every webspider will have these attributes:</w:t>
+        <w:t xml:space="preserve">Every </w:t>
+      </w:r>
+      <w:r>
+        <w:rPr>
+          <w:u w:color="FA5050"/>
+        </w:rPr>
+        <w:t>webspider</w:t>
+      </w:r>
+      <w:r>
+        <w:t xml:space="preserve"> will have these attributes:</w:t>
       </w:r>
     </w:p>
     <w:p>
@@ -60,6 +139,7 @@
       <w:r>
         <w:rPr>
           <w:b/>
+          <w:u w:color="FA5050"/>
         </w:rPr>
         <w:t>urlString</w:t>
       </w:r>
@@ -87,6 +167,7 @@
       <w:r>
         <w:rPr>
           <w:b/>
+          <w:u w:color="FA5050"/>
         </w:rPr>
         <w:t>url</w:t>
       </w:r>
@@ -108,6 +189,7 @@
       <w:r>
         <w:rPr>
           <w:b/>
+          <w:u w:color="FA5050"/>
         </w:rPr>
         <w:t>domain</w:t>
       </w:r>
@@ -129,6 +211,7 @@
       <w:r>
         <w:rPr>
           <w:b/>
+          <w:u w:color="FA5050"/>
         </w:rPr>
         <w:t>x</w:t>
       </w:r>
@@ -165,6 +248,7 @@
       <w:r>
         <w:rPr>
           <w:b/>
+          <w:u w:color="FA5050"/>
         </w:rPr>
         <w:t>y</w:t>
       </w:r>
@@ -178,7 +262,16 @@
         <w:t xml:space="preserve">extract from </w:t>
       </w:r>
       <w:r>
-        <w:t>all pages;</w:t>
+        <w:t xml:space="preserve">all </w:t>
+      </w:r>
+      <w:r>
+        <w:rPr>
+          <w:u w:color="FA5050"/>
+        </w:rPr>
+        <w:t>pages</w:t>
+      </w:r>
+      <w:r>
+        <w:t>;</w:t>
       </w:r>
     </w:p>
     <w:p>
@@ -192,6 +285,7 @@
       <w:r>
         <w:rPr>
           <w:b/>
+          <w:u w:color="FA5050"/>
         </w:rPr>
         <w:t>inputOk</w:t>
       </w:r>
@@ -213,6 +307,7 @@
       <w:r>
         <w:rPr>
           <w:b/>
+          <w:u w:color="FA5050"/>
         </w:rPr>
         <w:t>URLPool</w:t>
       </w:r>
@@ -317,12 +412,22 @@
         <w:pStyle w:val="Heading2"/>
       </w:pPr>
       <w:r>
+        <w:lastRenderedPageBreak/>
         <w:t>Extract keywords</w:t>
       </w:r>
     </w:p>
     <w:p>
       <w:r>
-        <w:t>In this program we mainly focus on special tags that we think are the most possible ones that have meaningful contents</w:t>
+        <w:t xml:space="preserve">In this </w:t>
+      </w:r>
+      <w:r>
+        <w:rPr>
+          <w:u w:color="FA5050"/>
+        </w:rPr>
+        <w:t>program,</w:t>
+      </w:r>
+      <w:r>
+        <w:t xml:space="preserve"> we mainly focus on special tags that we think are the most possible ones that have meaningful contents</w:t>
       </w:r>
       <w:r>
         <w:t xml:space="preserve"> </w:t>
@@ -346,17 +451,22 @@
         <w:t xml:space="preserve"> it will check if this line </w:t>
       </w:r>
       <w:r>
-        <w:t>contains ant of these tags we defined in string array KeywordTag.</w:t>
+        <w:t xml:space="preserve">contains </w:t>
+      </w:r>
+      <w:r>
+        <w:rPr>
+          <w:u w:color="FA5050"/>
+        </w:rPr>
+        <w:t>any</w:t>
+      </w:r>
+      <w:r>
+        <w:t xml:space="preserve"> of these tags we defined in string array KeywordTag.</w:t>
       </w:r>
       <w:r>
         <w:t xml:space="preserve"> </w:t>
       </w:r>
       <w:r>
-        <w:t xml:space="preserve">The spider will </w:t>
-      </w:r>
-      <w:r>
-        <w:lastRenderedPageBreak/>
-        <w:t>just ignore those lines which</w:t>
+        <w:t>The spider will just ignore those lines which</w:t>
       </w:r>
       <w:r>
         <w:t xml:space="preserve"> do not contain KeywordTag.</w:t>
@@ -386,7 +496,43 @@
         <w:t xml:space="preserve"> English word dictionary database called Wordnet. </w:t>
       </w:r>
       <w:r>
-        <w:t xml:space="preserve">If the candidate key words is real English word and is not an element in StopList that is a string array stores meaningless English words, we will deal with it. </w:t>
+        <w:t xml:space="preserve">If the candidate </w:t>
+      </w:r>
+      <w:r>
+        <w:rPr>
+          <w:u w:color="FA5050"/>
+        </w:rPr>
+        <w:t>keywords</w:t>
+      </w:r>
+      <w:r>
+        <w:t xml:space="preserve"> </w:t>
+      </w:r>
+      <w:r>
+        <w:rPr>
+          <w:u w:color="FA5050"/>
+        </w:rPr>
+        <w:t>are</w:t>
+      </w:r>
+      <w:r>
+        <w:t xml:space="preserve"> </w:t>
+      </w:r>
+      <w:r>
+        <w:rPr>
+          <w:u w:color="FA5050"/>
+        </w:rPr>
+        <w:t>the real</w:t>
+      </w:r>
+      <w:r>
+        <w:t xml:space="preserve"> English word and </w:t>
+      </w:r>
+      <w:r>
+        <w:rPr>
+          <w:u w:color="FA5050"/>
+        </w:rPr>
+        <w:t>are</w:t>
+      </w:r>
+      <w:r>
+        <w:t xml:space="preserve"> not an element in StopList that is a string array stores meaningless English words, we will deal with it. </w:t>
       </w:r>
       <w:r>
         <w:t>If it's the first time we meet this word we will add the word into Keywords and create a new keywordNode for this keyword</w:t>
@@ -413,7 +559,25 @@
         <w:t xml:space="preserve"> So the spider will check the current word if it's not the first one and the one before it combining together to see if the phrase is an English phrase</w:t>
       </w:r>
       <w:r>
-        <w:t xml:space="preserve"> and will be deal the same way as single English word.</w:t>
+        <w:t xml:space="preserve"> and will be </w:t>
+      </w:r>
+      <w:r>
+        <w:rPr>
+          <w:u w:color="FA5050"/>
+        </w:rPr>
+        <w:t>dealt</w:t>
+      </w:r>
+      <w:r>
+        <w:t xml:space="preserve"> the same way as </w:t>
+      </w:r>
+      <w:r>
+        <w:rPr>
+          <w:u w:color="FA5050"/>
+        </w:rPr>
+        <w:t>the single</w:t>
+      </w:r>
+      <w:r>
+        <w:t xml:space="preserve"> English word.</w:t>
       </w:r>
       <w:r>
         <w:t xml:space="preserve"> </w:t>
@@ -438,13 +602,76 @@
         <w:t xml:space="preserve">. </w:t>
       </w:r>
       <w:r>
-        <w:t xml:space="preserve">Here we only consider the links in the main body i.e. the lines after reach the &lt;body&gt; tag. </w:t>
-      </w:r>
-      <w:r>
-        <w:t>Besides that, we filter out the links that contains pdfs, pictures, Javascripts</w:t>
-      </w:r>
-      <w:r>
-        <w:t xml:space="preserve"> as well as css files. What we want is actual web pages other than nothing. </w:t>
+        <w:t xml:space="preserve">Here we only consider the links in the main body i.e. </w:t>
+      </w:r>
+      <w:r>
+        <w:rPr>
+          <w:u w:color="FA5050"/>
+        </w:rPr>
+        <w:t>the lines</w:t>
+      </w:r>
+      <w:r>
+        <w:t xml:space="preserve"> after </w:t>
+      </w:r>
+      <w:r>
+        <w:rPr>
+          <w:u w:color="FA5050"/>
+        </w:rPr>
+        <w:t>reaching</w:t>
+      </w:r>
+      <w:r>
+        <w:t xml:space="preserve"> the &lt;body&gt; tag. </w:t>
+      </w:r>
+      <w:r>
+        <w:t xml:space="preserve">Besides that, we filter out </w:t>
+      </w:r>
+      <w:r>
+        <w:rPr>
+          <w:u w:color="FA5050"/>
+        </w:rPr>
+        <w:t>links</w:t>
+      </w:r>
+      <w:r>
+        <w:t xml:space="preserve"> that </w:t>
+      </w:r>
+      <w:r>
+        <w:rPr>
+          <w:u w:color="FA5050"/>
+        </w:rPr>
+        <w:t>contain</w:t>
+      </w:r>
+      <w:r>
+        <w:t xml:space="preserve"> </w:t>
+      </w:r>
+      <w:r>
+        <w:rPr>
+          <w:u w:color="FA5050"/>
+        </w:rPr>
+        <w:t>pdfs</w:t>
+      </w:r>
+      <w:r>
+        <w:t>, pictures, Javascripts</w:t>
+      </w:r>
+      <w:r>
+        <w:t xml:space="preserve"> as well as </w:t>
+      </w:r>
+      <w:r>
+        <w:rPr>
+          <w:u w:color="FA5050"/>
+        </w:rPr>
+        <w:t>css</w:t>
+      </w:r>
+      <w:r>
+        <w:t xml:space="preserve"> files. What we want is </w:t>
+      </w:r>
+      <w:r>
+        <w:rPr>
+          <w:u w:color="FA5050"/>
+        </w:rPr>
+        <w:t>actual</w:t>
+      </w:r>
+      <w:r>
+        <w:t xml:space="preserve"> web pages other than nothing. </w:t>
       </w:r>
       <w:r>
         <w:t>After we ext</w:t>
@@ -459,7 +686,16 @@
         <w:t xml:space="preserve">with this link as its attributes and run this spider. </w:t>
       </w:r>
       <w:r>
-        <w:t xml:space="preserve">In this way the spider will automatically run recursively until the ProcessURLPool </w:t>
+        <w:t xml:space="preserve">In this </w:t>
+      </w:r>
+      <w:r>
+        <w:rPr>
+          <w:u w:color="FA5050"/>
+        </w:rPr>
+        <w:t>way,</w:t>
+      </w:r>
+      <w:r>
+        <w:t xml:space="preserve"> the spider will automatically run recursively until the ProcessURLPool </w:t>
       </w:r>
       <w:r>
         <w:t>reach</w:t>
@@ -476,10 +712,28 @@
         <w:t xml:space="preserve">After the </w:t>
       </w:r>
       <w:r>
-        <w:t xml:space="preserve">spider has went through the whole html file, </w:t>
-      </w:r>
-      <w:r>
-        <w:t>it will report the result and write out these results in result.txt file</w:t>
+        <w:t xml:space="preserve">spider </w:t>
+      </w:r>
+      <w:r>
+        <w:rPr>
+          <w:u w:color="FA5050"/>
+        </w:rPr>
+        <w:t>has gone</w:t>
+      </w:r>
+      <w:r>
+        <w:t xml:space="preserve"> through the whole html file, </w:t>
+      </w:r>
+      <w:r>
+        <w:t xml:space="preserve">it will report the result and write out these results in </w:t>
+      </w:r>
+      <w:r>
+        <w:rPr>
+          <w:u w:color="FA5050"/>
+        </w:rPr>
+        <w:t>result.txt</w:t>
+      </w:r>
+      <w:r>
+        <w:t xml:space="preserve"> file</w:t>
       </w:r>
       <w:r>
         <w:t xml:space="preserve"> in the format of</w:t>
@@ -560,8 +814,39 @@
       <w:r>
         <w:t xml:space="preserve">When the </w:t>
       </w:r>
-      <w:bookmarkStart w:id="0" w:name="_GoBack"/>
-      <w:bookmarkEnd w:id="0"/>
+      <w:r>
+        <w:t xml:space="preserve">oldest ancient </w:t>
+      </w:r>
+      <w:r>
+        <w:t>spider</w:t>
+      </w:r>
+      <w:r>
+        <w:t xml:space="preserve"> </w:t>
+      </w:r>
+      <w:r>
+        <w:t>(</w:t>
+      </w:r>
+      <w:r>
+        <w:t>Starting</w:t>
+      </w:r>
+      <w:r>
+        <w:t xml:space="preserve"> one)</w:t>
+      </w:r>
+      <w:r>
+        <w:t xml:space="preserve"> dies meaning that there are enough </w:t>
+      </w:r>
+      <w:r>
+        <w:t>links in the ProceedURLPool</w:t>
+      </w:r>
+      <w:r>
+        <w:t>.</w:t>
+      </w:r>
+      <w:r>
+        <w:t xml:space="preserve"> </w:t>
+      </w:r>
+      <w:r>
+        <w:t>The program will then print out the results.</w:t>
+      </w:r>
     </w:p>
     <w:sectPr>
       <w:pgSz w:w="12240" w:h="15840"/>

</xml_diff>

<commit_message>
Update report content, not yet finish. Rearrage the title, and bodyAbstract attribute in WebSpider.java
</commit_message>
<xml_diff>
--- a/Group Project Design and Implementation of a Search Engine Report.docx
+++ b/Group Project Design and Implementation of a Search Engine Report.docx
@@ -4,7 +4,7 @@
   <w:body>
     <w:p>
       <w:pPr>
-        <w:pStyle w:val="Title"/>
+        <w:pStyle w:val="a4"/>
       </w:pPr>
       <w:r>
         <w:t xml:space="preserve">Design and Implementation of a Search Engine </w:t>
@@ -18,41 +18,45 @@
     </w:p>
     <w:p>
       <w:pPr>
-        <w:pStyle w:val="Heading1"/>
-        <w:ind w:left="720"/>
-        <w:rPr>
-          <w:b w:val="0"/>
-        </w:rPr>
-      </w:pPr>
-      <w:r>
-        <w:rPr>
-          <w:b w:val="0"/>
-        </w:rPr>
-        <w:t xml:space="preserve">   </w:t>
-      </w:r>
-      <w:r>
-        <w:rPr>
-          <w:b w:val="0"/>
-        </w:rPr>
-        <w:t>XU Pengfei (12251054)</w:t>
-      </w:r>
-      <w:r>
-        <w:rPr>
-          <w:b w:val="0"/>
-        </w:rPr>
+        <w:pStyle w:val="2"/>
+        <w:jc w:val="center"/>
+      </w:pPr>
+      <w:r>
+        <w:t xml:space="preserve">XU </w:t>
+      </w:r>
+      <w:proofErr w:type="spellStart"/>
+      <w:r>
+        <w:t>Pengfei</w:t>
+      </w:r>
+      <w:proofErr w:type="spellEnd"/>
+      <w:r>
+        <w:t xml:space="preserve"> (12251054)</w:t>
+      </w:r>
+      <w:r>
         <w:tab/>
       </w:r>
       <w:r>
-        <w:rPr>
-          <w:b w:val="0"/>
-        </w:rPr>
         <w:tab/>
-        <w:t>Ting Ho Shin(14206692)</w:t>
-      </w:r>
-    </w:p>
-    <w:p>
-      <w:pPr>
-        <w:pStyle w:val="Heading1"/>
+        <w:t xml:space="preserve">Ting Ho </w:t>
+      </w:r>
+      <w:proofErr w:type="spellStart"/>
+      <w:r>
+        <w:t>Shin</w:t>
+      </w:r>
+      <w:r>
+        <w:t>g</w:t>
+      </w:r>
+      <w:proofErr w:type="spellEnd"/>
+      <w:r>
+        <w:t xml:space="preserve"> </w:t>
+      </w:r>
+      <w:r>
+        <w:t>(14206692)</w:t>
+      </w:r>
+    </w:p>
+    <w:p>
+      <w:pPr>
+        <w:pStyle w:val="1"/>
       </w:pPr>
       <w:r>
         <w:t>Overall</w:t>
@@ -74,17 +78,23 @@
     </w:p>
     <w:p>
       <w:pPr>
-        <w:pStyle w:val="Heading1"/>
+        <w:pStyle w:val="1"/>
       </w:pPr>
       <w:r>
         <w:t>Gathering Information</w:t>
       </w:r>
-      <w:bookmarkStart w:id="0" w:name="_GoBack"/>
-      <w:bookmarkEnd w:id="0"/>
-    </w:p>
-    <w:p>
-      <w:r>
-        <w:t xml:space="preserve">We design and write a program named WebSpider to gather the information </w:t>
+    </w:p>
+    <w:p>
+      <w:r>
+        <w:t xml:space="preserve">We design and write a program named </w:t>
+      </w:r>
+      <w:proofErr w:type="spellStart"/>
+      <w:r>
+        <w:t>WebSpider</w:t>
+      </w:r>
+      <w:proofErr w:type="spellEnd"/>
+      <w:r>
+        <w:t xml:space="preserve"> to gather the information </w:t>
       </w:r>
       <w:r>
         <w:rPr>
@@ -118,24 +128,27 @@
       <w:r>
         <w:t xml:space="preserve">Every </w:t>
       </w:r>
+      <w:proofErr w:type="spellStart"/>
       <w:r>
         <w:rPr>
           <w:u w:color="FA5050"/>
         </w:rPr>
         <w:t>webspider</w:t>
       </w:r>
+      <w:proofErr w:type="spellEnd"/>
       <w:r>
         <w:t xml:space="preserve"> will have these attributes:</w:t>
       </w:r>
     </w:p>
     <w:p>
       <w:pPr>
-        <w:pStyle w:val="ListParagraph"/>
+        <w:pStyle w:val="a3"/>
         <w:numPr>
           <w:ilvl w:val="0"/>
           <w:numId w:val="2"/>
         </w:numPr>
       </w:pPr>
+      <w:proofErr w:type="spellStart"/>
       <w:r>
         <w:rPr>
           <w:b/>
@@ -143,11 +156,17 @@
         </w:rPr>
         <w:t>urlString</w:t>
       </w:r>
+      <w:proofErr w:type="spellEnd"/>
       <w:r>
         <w:t xml:space="preserve"> , a string that stores the </w:t>
       </w:r>
-      <w:r>
-        <w:t>url string</w:t>
+      <w:proofErr w:type="spellStart"/>
+      <w:r>
+        <w:t>url</w:t>
+      </w:r>
+      <w:proofErr w:type="spellEnd"/>
+      <w:r>
+        <w:t xml:space="preserve"> string</w:t>
       </w:r>
       <w:r>
         <w:t xml:space="preserve"> of the current page</w:t>
@@ -158,12 +177,13 @@
     </w:p>
     <w:p>
       <w:pPr>
-        <w:pStyle w:val="ListParagraph"/>
+        <w:pStyle w:val="a3"/>
         <w:numPr>
           <w:ilvl w:val="0"/>
           <w:numId w:val="2"/>
         </w:numPr>
       </w:pPr>
+      <w:proofErr w:type="spellStart"/>
       <w:r>
         <w:rPr>
           <w:b/>
@@ -171,6 +191,7 @@
         </w:rPr>
         <w:t>url</w:t>
       </w:r>
+      <w:proofErr w:type="spellEnd"/>
       <w:r>
         <w:t>, URL object defined in Java API used to get the html file</w:t>
       </w:r>
@@ -180,7 +201,7 @@
     </w:p>
     <w:p>
       <w:pPr>
-        <w:pStyle w:val="ListParagraph"/>
+        <w:pStyle w:val="a3"/>
         <w:numPr>
           <w:ilvl w:val="0"/>
           <w:numId w:val="2"/>
@@ -202,7 +223,7 @@
     </w:p>
     <w:p>
       <w:pPr>
-        <w:pStyle w:val="ListParagraph"/>
+        <w:pStyle w:val="a3"/>
         <w:numPr>
           <w:ilvl w:val="0"/>
           <w:numId w:val="2"/>
@@ -213,70 +234,42 @@
           <w:b/>
           <w:u w:color="FA5050"/>
         </w:rPr>
-        <w:t>x</w:t>
-      </w:r>
-      <w:r>
-        <w:t xml:space="preserve">, </w:t>
-      </w:r>
-      <w:r>
-        <w:t>a</w:t>
-      </w:r>
-      <w:r>
-        <w:t>n</w:t>
-      </w:r>
-      <w:r>
-        <w:t xml:space="preserve"> integer that the spider should know </w:t>
-      </w:r>
-      <w:r>
-        <w:t>how many links it should be extract</w:t>
-      </w:r>
-      <w:r>
-        <w:t xml:space="preserve"> from a page</w:t>
-      </w:r>
-      <w:r>
-        <w:t>;</w:t>
-      </w:r>
-    </w:p>
-    <w:p>
-      <w:pPr>
-        <w:pStyle w:val="ListParagraph"/>
+        <w:t>title</w:t>
+      </w:r>
+      <w:r>
+        <w:rPr>
+          <w:u w:color="FA5050"/>
+        </w:rPr>
+        <w:t>, a string containing the webpage’s title;</w:t>
+      </w:r>
+    </w:p>
+    <w:p>
+      <w:pPr>
+        <w:pStyle w:val="a3"/>
         <w:numPr>
           <w:ilvl w:val="0"/>
           <w:numId w:val="2"/>
         </w:numPr>
       </w:pPr>
+      <w:proofErr w:type="spellStart"/>
       <w:r>
         <w:rPr>
           <w:b/>
           <w:u w:color="FA5050"/>
         </w:rPr>
-        <w:t>y</w:t>
-      </w:r>
-      <w:r>
-        <w:t xml:space="preserve">, an </w:t>
-      </w:r>
-      <w:r>
-        <w:t xml:space="preserve">integer that the spider should know how many links should be </w:t>
-      </w:r>
-      <w:r>
-        <w:t xml:space="preserve">extract from </w:t>
-      </w:r>
-      <w:r>
-        <w:t xml:space="preserve">all </w:t>
-      </w:r>
-      <w:r>
-        <w:rPr>
-          <w:u w:color="FA5050"/>
-        </w:rPr>
-        <w:t>pages</w:t>
-      </w:r>
-      <w:r>
-        <w:t>;</w:t>
-      </w:r>
-    </w:p>
-    <w:p>
-      <w:pPr>
-        <w:pStyle w:val="ListParagraph"/>
+        <w:t>bodyAbstract</w:t>
+      </w:r>
+      <w:proofErr w:type="spellEnd"/>
+      <w:r>
+        <w:rPr>
+          <w:u w:color="FA5050"/>
+        </w:rPr>
+        <w:t>, a string containing a short abstract of the body content;</w:t>
+      </w:r>
+    </w:p>
+    <w:p>
+      <w:pPr>
+        <w:pStyle w:val="a3"/>
         <w:numPr>
           <w:ilvl w:val="0"/>
           <w:numId w:val="2"/>
@@ -287,18 +280,33 @@
           <w:b/>
           <w:u w:color="FA5050"/>
         </w:rPr>
-        <w:t>inputOk</w:t>
-      </w:r>
-      <w:r>
-        <w:t xml:space="preserve">, a Boolean indicates that </w:t>
-      </w:r>
-      <w:r>
-        <w:t>the user inputs are fine;</w:t>
-      </w:r>
-    </w:p>
-    <w:p>
-      <w:pPr>
-        <w:pStyle w:val="ListParagraph"/>
+        <w:t>x</w:t>
+      </w:r>
+      <w:r>
+        <w:t xml:space="preserve">, </w:t>
+      </w:r>
+      <w:r>
+        <w:t>a</w:t>
+      </w:r>
+      <w:r>
+        <w:t>n</w:t>
+      </w:r>
+      <w:r>
+        <w:t xml:space="preserve"> integer that the spider should know </w:t>
+      </w:r>
+      <w:r>
+        <w:t>how many links it should be extract</w:t>
+      </w:r>
+      <w:r>
+        <w:t xml:space="preserve"> from a page</w:t>
+      </w:r>
+      <w:r>
+        <w:t>;</w:t>
+      </w:r>
+    </w:p>
+    <w:p>
+      <w:pPr>
+        <w:pStyle w:val="a3"/>
         <w:numPr>
           <w:ilvl w:val="0"/>
           <w:numId w:val="2"/>
@@ -309,47 +317,116 @@
           <w:b/>
           <w:u w:color="FA5050"/>
         </w:rPr>
-        <w:t>URLPool</w:t>
-      </w:r>
-      <w:r>
-        <w:t xml:space="preserve">, a linked list that stores the </w:t>
-      </w:r>
-      <w:r>
-        <w:t xml:space="preserve">urls extracted from </w:t>
-      </w:r>
-      <w:r>
-        <w:t>current page;</w:t>
-      </w:r>
-    </w:p>
-    <w:p>
-      <w:pPr>
-        <w:pStyle w:val="ListParagraph"/>
+        <w:t>y</w:t>
+      </w:r>
+      <w:r>
+        <w:t xml:space="preserve">, an </w:t>
+      </w:r>
+      <w:r>
+        <w:t xml:space="preserve">integer that the spider should know how many links should be </w:t>
+      </w:r>
+      <w:r>
+        <w:t xml:space="preserve">extract from </w:t>
+      </w:r>
+      <w:r>
+        <w:t xml:space="preserve">all </w:t>
+      </w:r>
+      <w:r>
+        <w:rPr>
+          <w:u w:color="FA5050"/>
+        </w:rPr>
+        <w:t>pages</w:t>
+      </w:r>
+      <w:r>
+        <w:t>;</w:t>
+      </w:r>
+    </w:p>
+    <w:p>
+      <w:pPr>
+        <w:pStyle w:val="a3"/>
         <w:numPr>
           <w:ilvl w:val="0"/>
           <w:numId w:val="2"/>
         </w:numPr>
       </w:pPr>
+      <w:proofErr w:type="spellStart"/>
       <w:r>
         <w:rPr>
           <w:b/>
-        </w:rPr>
-        <w:t>Keywords</w:t>
-      </w:r>
-      <w:r>
-        <w:t>, a linked list that stores the keywords of current page;</w:t>
-      </w:r>
-    </w:p>
-    <w:p>
-      <w:pPr>
-        <w:pStyle w:val="ListParagraph"/>
+          <w:u w:color="FA5050"/>
+        </w:rPr>
+        <w:t>inputOk</w:t>
+      </w:r>
+      <w:proofErr w:type="spellEnd"/>
+      <w:r>
+        <w:t xml:space="preserve">, a Boolean indicates that </w:t>
+      </w:r>
+      <w:r>
+        <w:t>the user inputs are fine;</w:t>
+      </w:r>
+    </w:p>
+    <w:p>
+      <w:pPr>
+        <w:pStyle w:val="a3"/>
         <w:numPr>
           <w:ilvl w:val="0"/>
           <w:numId w:val="2"/>
         </w:numPr>
       </w:pPr>
+      <w:proofErr w:type="spellStart"/>
       <w:r>
         <w:rPr>
           <w:b/>
+          <w:u w:color="FA5050"/>
+        </w:rPr>
+        <w:t>URLPool</w:t>
+      </w:r>
+      <w:proofErr w:type="spellEnd"/>
+      <w:r>
+        <w:t xml:space="preserve">, a linked list that stores the </w:t>
+      </w:r>
+      <w:proofErr w:type="spellStart"/>
+      <w:r>
+        <w:t>urls</w:t>
+      </w:r>
+      <w:proofErr w:type="spellEnd"/>
+      <w:r>
+        <w:t xml:space="preserve"> extracted from </w:t>
+      </w:r>
+      <w:r>
+        <w:t>current page;</w:t>
+      </w:r>
+    </w:p>
+    <w:p>
+      <w:pPr>
+        <w:pStyle w:val="a3"/>
+        <w:numPr>
+          <w:ilvl w:val="0"/>
+          <w:numId w:val="2"/>
+        </w:numPr>
+      </w:pPr>
+      <w:r>
+        <w:rPr>
+          <w:b/>
+        </w:rPr>
+        <w:t>Keywords</w:t>
+      </w:r>
+      <w:r>
+        <w:t>, a linked list that stores the keywords of current page;</w:t>
+      </w:r>
+    </w:p>
+    <w:p>
+      <w:pPr>
+        <w:pStyle w:val="a3"/>
+        <w:numPr>
+          <w:ilvl w:val="0"/>
+          <w:numId w:val="2"/>
+        </w:numPr>
+      </w:pPr>
+      <w:proofErr w:type="spellStart"/>
+      <w:r>
+        <w:rPr>
+          <w:b/>
         </w:rPr>
         <w:t>Keyword</w:t>
       </w:r>
@@ -359,8 +436,17 @@
         </w:rPr>
         <w:t>Nodes</w:t>
       </w:r>
-      <w:r>
-        <w:t>, a linked list that stores the the keywords as well as the number of keywords in current page;</w:t>
+      <w:proofErr w:type="spellEnd"/>
+      <w:r>
+        <w:t xml:space="preserve">, a linked list that stores the </w:t>
+      </w:r>
+      <w:proofErr w:type="spellStart"/>
+      <w:r>
+        <w:t>the</w:t>
+      </w:r>
+      <w:proofErr w:type="spellEnd"/>
+      <w:r>
+        <w:t xml:space="preserve"> keywords as well as the number of keywords in current page;</w:t>
       </w:r>
     </w:p>
     <w:p>
@@ -371,7 +457,17 @@
         <w:t xml:space="preserve">do two things basically, to find the hyperlinks and keywords in its page. </w:t>
       </w:r>
       <w:r>
-        <w:t>The spider will request the HTML file from its stored url and read the HTML file line by line to extract useful information.</w:t>
+        <w:t xml:space="preserve">The spider will request the HTML file from its stored </w:t>
+      </w:r>
+      <w:proofErr w:type="spellStart"/>
+      <w:proofErr w:type="gramStart"/>
+      <w:r>
+        <w:t>url</w:t>
+      </w:r>
+      <w:proofErr w:type="spellEnd"/>
+      <w:proofErr w:type="gramEnd"/>
+      <w:r>
+        <w:t xml:space="preserve"> and read the HTML file line by line to extract useful information.</w:t>
       </w:r>
       <w:r>
         <w:t xml:space="preserve"> </w:t>
@@ -386,7 +482,15 @@
         <w:t xml:space="preserve">re are other unexpected errors on a page, the corresponding spider will kill itself and add the </w:t>
       </w:r>
       <w:r>
-        <w:t xml:space="preserve">URL it contains to DeadLinkPool. Also, those error pages will not </w:t>
+        <w:t xml:space="preserve">URL it contains to </w:t>
+      </w:r>
+      <w:proofErr w:type="spellStart"/>
+      <w:r>
+        <w:t>DeadLinkPool</w:t>
+      </w:r>
+      <w:proofErr w:type="spellEnd"/>
+      <w:r>
+        <w:t xml:space="preserve">. Also, those error pages will not </w:t>
       </w:r>
       <w:r>
         <w:t>add to</w:t>
@@ -394,14 +498,27 @@
       <w:r>
         <w:t xml:space="preserve"> </w:t>
       </w:r>
+      <w:proofErr w:type="spellStart"/>
       <w:r>
         <w:t>Proceeed</w:t>
       </w:r>
       <w:r>
-        <w:t xml:space="preserve">URLPool. </w:t>
-      </w:r>
-      <w:r>
-        <w:t>All the links in ProceedURLPool are openable pages.</w:t>
+        <w:t>URLPool</w:t>
+      </w:r>
+      <w:proofErr w:type="spellEnd"/>
+      <w:r>
+        <w:t xml:space="preserve">. </w:t>
+      </w:r>
+      <w:r>
+        <w:t xml:space="preserve">All the links in </w:t>
+      </w:r>
+      <w:proofErr w:type="spellStart"/>
+      <w:r>
+        <w:t>ProceedURLPool</w:t>
+      </w:r>
+      <w:proofErr w:type="spellEnd"/>
+      <w:r>
+        <w:t xml:space="preserve"> are openable pages.</w:t>
       </w:r>
       <w:r>
         <w:t xml:space="preserve"> More details of how we process the links will be explained later.</w:t>
@@ -409,7 +526,7 @@
     </w:p>
     <w:p>
       <w:pPr>
-        <w:pStyle w:val="Heading2"/>
+        <w:pStyle w:val="2"/>
       </w:pPr>
       <w:r>
         <w:lastRenderedPageBreak/>
@@ -460,7 +577,15 @@
         <w:t>any</w:t>
       </w:r>
       <w:r>
-        <w:t xml:space="preserve"> of these tags we defined in string array KeywordTag.</w:t>
+        <w:t xml:space="preserve"> of these tags we defined in string array </w:t>
+      </w:r>
+      <w:proofErr w:type="spellStart"/>
+      <w:r>
+        <w:t>KeywordTag</w:t>
+      </w:r>
+      <w:proofErr w:type="spellEnd"/>
+      <w:r>
+        <w:t>.</w:t>
       </w:r>
       <w:r>
         <w:t xml:space="preserve"> </w:t>
@@ -469,7 +594,15 @@
         <w:t>The spider will just ignore those lines which</w:t>
       </w:r>
       <w:r>
-        <w:t xml:space="preserve"> do not contain KeywordTag.</w:t>
+        <w:t xml:space="preserve"> do not contain </w:t>
+      </w:r>
+      <w:proofErr w:type="spellStart"/>
+      <w:r>
+        <w:t>KeywordTag</w:t>
+      </w:r>
+      <w:proofErr w:type="spellEnd"/>
+      <w:r>
+        <w:t>.</w:t>
       </w:r>
       <w:r>
         <w:t xml:space="preserve"> </w:t>
@@ -484,7 +617,23 @@
         <w:t xml:space="preserve">a string array will store the candidate key words by splitting </w:t>
       </w:r>
       <w:r>
-        <w:t xml:space="preserve">the line by space. Each candidate keyword will be sent to isAWord method of WordChecker class which </w:t>
+        <w:t xml:space="preserve">the line by space. Each candidate keyword will be sent to </w:t>
+      </w:r>
+      <w:proofErr w:type="spellStart"/>
+      <w:r>
+        <w:t>isAWord</w:t>
+      </w:r>
+      <w:proofErr w:type="spellEnd"/>
+      <w:r>
+        <w:t xml:space="preserve"> method of </w:t>
+      </w:r>
+      <w:proofErr w:type="spellStart"/>
+      <w:r>
+        <w:t>WordChecker</w:t>
+      </w:r>
+      <w:proofErr w:type="spellEnd"/>
+      <w:r>
+        <w:t xml:space="preserve"> class which </w:t>
       </w:r>
       <w:r>
         <w:t>looks up in a</w:t>
@@ -493,7 +642,15 @@
         <w:t>n</w:t>
       </w:r>
       <w:r>
-        <w:t xml:space="preserve"> English word dictionary database called Wordnet. </w:t>
+        <w:t xml:space="preserve"> English word dictionary database called </w:t>
+      </w:r>
+      <w:proofErr w:type="spellStart"/>
+      <w:r>
+        <w:t>Wordnet</w:t>
+      </w:r>
+      <w:proofErr w:type="spellEnd"/>
+      <w:r>
+        <w:t xml:space="preserve">. </w:t>
       </w:r>
       <w:r>
         <w:t xml:space="preserve">If the candidate </w:t>
@@ -532,10 +689,26 @@
         <w:t>are</w:t>
       </w:r>
       <w:r>
-        <w:t xml:space="preserve"> not an element in StopList that is a string array stores meaningless English words, we will deal with it. </w:t>
-      </w:r>
-      <w:r>
-        <w:t>If it's the first time we meet this word we will add the word into Keywords and create a new keywordNode for this keyword</w:t>
+        <w:t xml:space="preserve"> not an element in </w:t>
+      </w:r>
+      <w:proofErr w:type="spellStart"/>
+      <w:r>
+        <w:t>StopList</w:t>
+      </w:r>
+      <w:proofErr w:type="spellEnd"/>
+      <w:r>
+        <w:t xml:space="preserve"> that is a string array stores meaningless English words, we will deal with it. </w:t>
+      </w:r>
+      <w:r>
+        <w:t xml:space="preserve">If it's the first time we meet this word we will add the word into Keywords and create a new </w:t>
+      </w:r>
+      <w:proofErr w:type="spellStart"/>
+      <w:r>
+        <w:t>keywordNode</w:t>
+      </w:r>
+      <w:proofErr w:type="spellEnd"/>
+      <w:r>
+        <w:t xml:space="preserve"> for this keyword</w:t>
       </w:r>
       <w:r>
         <w:t>.</w:t>
@@ -544,7 +717,15 @@
         <w:t xml:space="preserve"> If this keyword has been added before we will increment the number of its appearance</w:t>
       </w:r>
       <w:r>
-        <w:t xml:space="preserve"> by 1 in keywordNode.</w:t>
+        <w:t xml:space="preserve"> by 1 in </w:t>
+      </w:r>
+      <w:proofErr w:type="spellStart"/>
+      <w:r>
+        <w:t>keywordNode</w:t>
+      </w:r>
+      <w:proofErr w:type="spellEnd"/>
+      <w:r>
+        <w:t>.</w:t>
       </w:r>
       <w:r>
         <w:t xml:space="preserve"> It's also possible that the keyword is an English phrase consists of two </w:t>
@@ -585,7 +766,7 @@
     </w:p>
     <w:p>
       <w:pPr>
-        <w:pStyle w:val="Heading2"/>
+        <w:pStyle w:val="2"/>
       </w:pPr>
       <w:r>
         <w:t>Extract Hyperlinks</w:t>
@@ -596,8 +777,13 @@
         <w:t xml:space="preserve">For the same line of HTML, the spider will also extract the hyperlinks from </w:t>
       </w:r>
       <w:r>
-        <w:t>the tag contains href</w:t>
-      </w:r>
+        <w:t xml:space="preserve">the tag contains </w:t>
+      </w:r>
+      <w:proofErr w:type="spellStart"/>
+      <w:r>
+        <w:t>href</w:t>
+      </w:r>
+      <w:proofErr w:type="spellEnd"/>
       <w:r>
         <w:t xml:space="preserve">. </w:t>
       </w:r>
@@ -650,17 +836,26 @@
         <w:t>pdfs</w:t>
       </w:r>
       <w:r>
-        <w:t>, pictures, Javascripts</w:t>
-      </w:r>
+        <w:t xml:space="preserve">, pictures, </w:t>
+      </w:r>
+      <w:proofErr w:type="spellStart"/>
+      <w:proofErr w:type="gramStart"/>
+      <w:r>
+        <w:t>Javascripts</w:t>
+      </w:r>
+      <w:proofErr w:type="spellEnd"/>
+      <w:proofErr w:type="gramEnd"/>
       <w:r>
         <w:t xml:space="preserve"> as well as </w:t>
       </w:r>
+      <w:proofErr w:type="spellStart"/>
       <w:r>
         <w:rPr>
           <w:u w:color="FA5050"/>
         </w:rPr>
         <w:t>css</w:t>
       </w:r>
+      <w:proofErr w:type="spellEnd"/>
       <w:r>
         <w:t xml:space="preserve"> files. What we want is </w:t>
       </w:r>
@@ -695,7 +890,15 @@
         <w:t>way,</w:t>
       </w:r>
       <w:r>
-        <w:t xml:space="preserve"> the spider will automatically run recursively until the ProcessURLPool </w:t>
+        <w:t xml:space="preserve"> the spider will automatically run recursively until the </w:t>
+      </w:r>
+      <w:proofErr w:type="spellStart"/>
+      <w:r>
+        <w:t>ProcessURLPool</w:t>
+      </w:r>
+      <w:proofErr w:type="spellEnd"/>
+      <w:r>
+        <w:t xml:space="preserve"> </w:t>
       </w:r>
       <w:r>
         <w:t>reach</w:t>
@@ -756,43 +959,7 @@
         <w:rPr>
           <w:i/>
         </w:rPr>
-        <w:t xml:space="preserve">&lt;keyword1&gt;:&lt;number of keyword1&gt;/ </w:t>
-      </w:r>
-      <w:r>
-        <w:rPr>
-          <w:i/>
-        </w:rPr>
-        <w:t>&lt;keyword</w:t>
-      </w:r>
-      <w:r>
-        <w:rPr>
-          <w:i/>
-        </w:rPr>
-        <w:t>2</w:t>
-      </w:r>
-      <w:r>
-        <w:rPr>
-          <w:i/>
-        </w:rPr>
-        <w:t>&gt;:&lt;number of keyword</w:t>
-      </w:r>
-      <w:r>
-        <w:rPr>
-          <w:i/>
-        </w:rPr>
-        <w:t>2</w:t>
-      </w:r>
-      <w:r>
-        <w:rPr>
-          <w:i/>
-        </w:rPr>
-        <w:t>&gt;</w:t>
-      </w:r>
-      <w:r>
-        <w:rPr>
-          <w:i/>
-        </w:rPr>
-        <w:t xml:space="preserve"> …</w:t>
+        <w:t>&lt;keyword1&gt;:&lt;number of keyword1&gt;/ &lt;keyword2&gt;:&lt;number of keyword2&gt; …</w:t>
       </w:r>
     </w:p>
     <w:p>
@@ -836,8 +1003,13 @@
         <w:t xml:space="preserve"> dies meaning that there are enough </w:t>
       </w:r>
       <w:r>
-        <w:t>links in the ProceedURLPool</w:t>
-      </w:r>
+        <w:t xml:space="preserve">links in the </w:t>
+      </w:r>
+      <w:proofErr w:type="spellStart"/>
+      <w:r>
+        <w:t>ProceedURLPool</w:t>
+      </w:r>
+      <w:proofErr w:type="spellEnd"/>
       <w:r>
         <w:t>.</w:t>
       </w:r>
@@ -846,6 +1018,120 @@
       </w:r>
       <w:r>
         <w:t>The program will then print out the results.</w:t>
+      </w:r>
+    </w:p>
+    <w:p>
+      <w:pPr>
+        <w:pStyle w:val="1"/>
+      </w:pPr>
+      <w:r>
+        <w:rPr>
+          <w:rFonts w:hint="eastAsia"/>
+        </w:rPr>
+        <w:t>Search Engine</w:t>
+      </w:r>
+    </w:p>
+    <w:p>
+      <w:r>
+        <w:rPr>
+          <w:rFonts w:hint="eastAsia"/>
+        </w:rPr>
+        <w:t xml:space="preserve">To handle user search request, </w:t>
+      </w:r>
+      <w:r>
+        <w:t>the search engine composed of two parts;</w:t>
+      </w:r>
+      <w:r>
+        <w:rPr>
+          <w:rFonts w:hint="eastAsia"/>
+        </w:rPr>
+        <w:t xml:space="preserve"> a Servlet </w:t>
+      </w:r>
+      <w:r>
+        <w:t xml:space="preserve">API </w:t>
+      </w:r>
+      <w:r>
+        <w:rPr>
+          <w:rFonts w:hint="eastAsia"/>
+        </w:rPr>
+        <w:t>application</w:t>
+      </w:r>
+      <w:r>
+        <w:t xml:space="preserve"> (</w:t>
+      </w:r>
+      <w:proofErr w:type="spellStart"/>
+      <w:r>
+        <w:t>src</w:t>
+      </w:r>
+      <w:proofErr w:type="spellEnd"/>
+      <w:r>
+        <w:t>/</w:t>
+      </w:r>
+      <w:proofErr w:type="spellStart"/>
+      <w:r>
+        <w:t>SearchEngine</w:t>
+      </w:r>
+      <w:proofErr w:type="spellEnd"/>
+      <w:r>
+        <w:t>/API/RequestHandler.java),</w:t>
+      </w:r>
+      <w:r>
+        <w:t xml:space="preserve"> and a Web interface on the Glassfish server.</w:t>
+      </w:r>
+    </w:p>
+    <w:p>
+      <w:pPr>
+        <w:pStyle w:val="2"/>
+      </w:pPr>
+      <w:r>
+        <w:rPr>
+          <w:rFonts w:hint="eastAsia"/>
+        </w:rPr>
+        <w:t>Flow of event</w:t>
+      </w:r>
+    </w:p>
+    <w:p>
+      <w:r>
+        <w:t>Upon receiving a user HTTP request on the Search Engine application, the Glassfish server will dispatch the index.html file along with its web resources to the user’s browser.</w:t>
+      </w:r>
+      <w:r>
+        <w:t xml:space="preserve"> After the user input searching keywords and press the send button for search result, the AjaxUIProcessing.js JavaScript will send the </w:t>
+      </w:r>
+      <w:r>
+        <w:lastRenderedPageBreak/>
+        <w:t xml:space="preserve">user input as a query to the Servlet API via </w:t>
+      </w:r>
+      <w:proofErr w:type="spellStart"/>
+      <w:r>
+        <w:t>XMLHttpRequest</w:t>
+      </w:r>
+      <w:proofErr w:type="spellEnd"/>
+      <w:r>
+        <w:t>(). The request is as follows:  /</w:t>
+      </w:r>
+      <w:proofErr w:type="spellStart"/>
+      <w:r>
+        <w:t>search</w:t>
+      </w:r>
+      <w:proofErr w:type="gramStart"/>
+      <w:r>
+        <w:t>?q</w:t>
+      </w:r>
+      <w:proofErr w:type="spellEnd"/>
+      <w:proofErr w:type="gramEnd"/>
+      <w:r>
+        <w:t>=&lt;keywords&gt;. Then, the Servlet API application will process the request</w:t>
+      </w:r>
+      <w:bookmarkStart w:id="0" w:name="_GoBack"/>
+      <w:bookmarkEnd w:id="0"/>
+      <w:r>
+        <w:t xml:space="preserve"> and reply the result string which is in JSON format to the AjaxUIProcessing.js. Finally, the </w:t>
+      </w:r>
+      <w:r>
+        <w:t>AjaxUIProcessing</w:t>
+      </w:r>
+      <w:r>
+        <w:t>.js will parse the JSON string and display the result to the user.</w:t>
       </w:r>
     </w:p>
     <w:sectPr>
@@ -1052,7 +1338,7 @@
   <w:docDefaults>
     <w:rPrDefault>
       <w:rPr>
-        <w:rFonts w:asciiTheme="minorHAnsi" w:eastAsiaTheme="minorHAnsi" w:hAnsiTheme="minorHAnsi" w:cstheme="minorBidi"/>
+        <w:rFonts w:asciiTheme="minorHAnsi" w:eastAsia="新細明體" w:hAnsiTheme="minorHAnsi" w:cstheme="minorBidi"/>
         <w:sz w:val="22"/>
         <w:szCs w:val="22"/>
         <w:lang w:val="en-US" w:eastAsia="en-US" w:bidi="ar-SA"/>
@@ -1437,18 +1723,18 @@
     <w:lsdException w:name="List Table 6 Colorful Accent 6" w:uiPriority="51"/>
     <w:lsdException w:name="List Table 7 Colorful Accent 6" w:uiPriority="52"/>
   </w:latentStyles>
-  <w:style w:type="paragraph" w:default="1" w:styleId="Normal">
+  <w:style w:type="paragraph" w:default="1" w:styleId="a">
     <w:name w:val="Normal"/>
     <w:qFormat/>
   </w:style>
-  <w:style w:type="paragraph" w:styleId="Heading1">
+  <w:style w:type="paragraph" w:styleId="1">
     <w:name w:val="heading 1"/>
-    <w:basedOn w:val="Normal"/>
-    <w:next w:val="Normal"/>
-    <w:link w:val="Heading1Char"/>
+    <w:basedOn w:val="a"/>
+    <w:next w:val="a"/>
+    <w:link w:val="10"/>
     <w:uiPriority w:val="9"/>
     <w:qFormat/>
-    <w:rsid w:val="003E22BD"/>
+    <w:rsid w:val="008C7E15"/>
     <w:pPr>
       <w:keepNext/>
       <w:keepLines/>
@@ -1460,19 +1746,19 @@
       <w:b/>
       <w:bCs/>
       <w:color w:val="365F91" w:themeColor="accent1" w:themeShade="BF"/>
-      <w:sz w:val="28"/>
+      <w:sz w:val="40"/>
       <w:szCs w:val="28"/>
     </w:rPr>
   </w:style>
-  <w:style w:type="paragraph" w:styleId="Heading2">
+  <w:style w:type="paragraph" w:styleId="2">
     <w:name w:val="heading 2"/>
-    <w:basedOn w:val="Normal"/>
-    <w:next w:val="Normal"/>
-    <w:link w:val="Heading2Char"/>
+    <w:basedOn w:val="a"/>
+    <w:next w:val="a"/>
+    <w:link w:val="20"/>
     <w:uiPriority w:val="9"/>
     <w:unhideWhenUsed/>
     <w:qFormat/>
-    <w:rsid w:val="00F51C94"/>
+    <w:rsid w:val="008C7E15"/>
     <w:pPr>
       <w:keepNext/>
       <w:keepLines/>
@@ -1488,13 +1774,13 @@
       <w:szCs w:val="26"/>
     </w:rPr>
   </w:style>
-  <w:style w:type="character" w:default="1" w:styleId="DefaultParagraphFont">
+  <w:style w:type="character" w:default="1" w:styleId="a0">
     <w:name w:val="Default Paragraph Font"/>
     <w:uiPriority w:val="1"/>
     <w:semiHidden/>
     <w:unhideWhenUsed/>
   </w:style>
-  <w:style w:type="table" w:default="1" w:styleId="TableNormal">
+  <w:style w:type="table" w:default="1" w:styleId="a1">
     <w:name w:val="Normal Table"/>
     <w:uiPriority w:val="99"/>
     <w:semiHidden/>
@@ -1509,15 +1795,15 @@
       </w:tblCellMar>
     </w:tblPr>
   </w:style>
-  <w:style w:type="numbering" w:default="1" w:styleId="NoList">
+  <w:style w:type="numbering" w:default="1" w:styleId="a2">
     <w:name w:val="No List"/>
     <w:uiPriority w:val="99"/>
     <w:semiHidden/>
     <w:unhideWhenUsed/>
   </w:style>
-  <w:style w:type="paragraph" w:styleId="ListParagraph">
+  <w:style w:type="paragraph" w:styleId="a3">
     <w:name w:val="List Paragraph"/>
-    <w:basedOn w:val="Normal"/>
+    <w:basedOn w:val="a"/>
     <w:uiPriority w:val="34"/>
     <w:qFormat/>
     <w:rsid w:val="00F010D6"/>
@@ -1526,11 +1812,11 @@
       <w:contextualSpacing/>
     </w:pPr>
   </w:style>
-  <w:style w:type="paragraph" w:styleId="Title">
+  <w:style w:type="paragraph" w:styleId="a4">
     <w:name w:val="Title"/>
-    <w:basedOn w:val="Normal"/>
-    <w:next w:val="Normal"/>
-    <w:link w:val="TitleChar"/>
+    <w:basedOn w:val="a"/>
+    <w:next w:val="a"/>
+    <w:link w:val="a5"/>
     <w:uiPriority w:val="10"/>
     <w:qFormat/>
     <w:rsid w:val="00F010D6"/>
@@ -1550,10 +1836,10 @@
       <w:szCs w:val="52"/>
     </w:rPr>
   </w:style>
-  <w:style w:type="character" w:customStyle="1" w:styleId="TitleChar">
-    <w:name w:val="Title Char"/>
-    <w:basedOn w:val="DefaultParagraphFont"/>
-    <w:link w:val="Title"/>
+  <w:style w:type="character" w:customStyle="1" w:styleId="a5">
+    <w:name w:val="標題 字元"/>
+    <w:basedOn w:val="a0"/>
+    <w:link w:val="a4"/>
     <w:uiPriority w:val="10"/>
     <w:rsid w:val="00F010D6"/>
     <w:rPr>
@@ -1565,27 +1851,27 @@
       <w:szCs w:val="52"/>
     </w:rPr>
   </w:style>
-  <w:style w:type="character" w:customStyle="1" w:styleId="Heading1Char">
-    <w:name w:val="Heading 1 Char"/>
-    <w:basedOn w:val="DefaultParagraphFont"/>
-    <w:link w:val="Heading1"/>
+  <w:style w:type="character" w:customStyle="1" w:styleId="10">
+    <w:name w:val="標題 1 字元"/>
+    <w:basedOn w:val="a0"/>
+    <w:link w:val="1"/>
     <w:uiPriority w:val="9"/>
-    <w:rsid w:val="003E22BD"/>
+    <w:rsid w:val="008C7E15"/>
     <w:rPr>
       <w:rFonts w:asciiTheme="majorHAnsi" w:eastAsiaTheme="majorEastAsia" w:hAnsiTheme="majorHAnsi" w:cstheme="majorBidi"/>
       <w:b/>
       <w:bCs/>
       <w:color w:val="365F91" w:themeColor="accent1" w:themeShade="BF"/>
-      <w:sz w:val="28"/>
+      <w:sz w:val="40"/>
       <w:szCs w:val="28"/>
     </w:rPr>
   </w:style>
-  <w:style w:type="character" w:customStyle="1" w:styleId="Heading2Char">
-    <w:name w:val="Heading 2 Char"/>
-    <w:basedOn w:val="DefaultParagraphFont"/>
-    <w:link w:val="Heading2"/>
+  <w:style w:type="character" w:customStyle="1" w:styleId="20">
+    <w:name w:val="標題 2 字元"/>
+    <w:basedOn w:val="a0"/>
+    <w:link w:val="2"/>
     <w:uiPriority w:val="9"/>
-    <w:rsid w:val="00F51C94"/>
+    <w:rsid w:val="008C7E15"/>
     <w:rPr>
       <w:rFonts w:asciiTheme="majorHAnsi" w:eastAsiaTheme="majorEastAsia" w:hAnsiTheme="majorHAnsi" w:cstheme="majorBidi"/>
       <w:b/>

</xml_diff>

<commit_message>
Report finished. Remove bodyAbstract from WebSpider and Requesthandler
</commit_message>
<xml_diff>
--- a/Group Project Design and Implementation of a Search Engine Report.docx
+++ b/Group Project Design and Implementation of a Search Engine Report.docx
@@ -22,36 +22,42 @@
         <w:jc w:val="center"/>
       </w:pPr>
       <w:r>
-        <w:t xml:space="preserve">XU </w:t>
-      </w:r>
-      <w:proofErr w:type="spellStart"/>
-      <w:r>
-        <w:t>Pengfei</w:t>
-      </w:r>
-      <w:proofErr w:type="spellEnd"/>
-      <w:r>
-        <w:t xml:space="preserve"> (12251054)</w:t>
+        <w:t>XU Pengfei (12251054)</w:t>
       </w:r>
       <w:r>
         <w:tab/>
       </w:r>
       <w:r>
         <w:tab/>
-        <w:t xml:space="preserve">Ting Ho </w:t>
-      </w:r>
-      <w:proofErr w:type="spellStart"/>
-      <w:r>
-        <w:t>Shin</w:t>
-      </w:r>
-      <w:r>
-        <w:t>g</w:t>
-      </w:r>
-      <w:proofErr w:type="spellEnd"/>
+        <w:t>Ting Ho Shin</w:t>
+      </w:r>
+      <w:r>
+        <w:t xml:space="preserve">g </w:t>
+      </w:r>
+      <w:r>
+        <w:t>(14206692)</w:t>
+      </w:r>
+    </w:p>
+    <w:p>
+      <w:pPr>
+        <w:pStyle w:val="1"/>
+      </w:pPr>
+      <w:r>
+        <w:t>Overall</w:t>
+      </w:r>
+    </w:p>
+    <w:p>
+      <w:r>
+        <w:t>The program has two parts, the gathering information part and the search engine part</w:t>
+      </w:r>
+      <w:r>
+        <w:t>.</w:t>
+      </w:r>
       <w:r>
         <w:t xml:space="preserve"> </w:t>
       </w:r>
       <w:r>
-        <w:t>(14206692)</w:t>
+        <w:t>We will briefly explain them one by one.</w:t>
       </w:r>
     </w:p>
     <w:p>
@@ -59,28 +65,6 @@
         <w:pStyle w:val="1"/>
       </w:pPr>
       <w:r>
-        <w:t>Overall</w:t>
-      </w:r>
-    </w:p>
-    <w:p>
-      <w:r>
-        <w:t>The program has two parts, the gathering information part and the search engine part</w:t>
-      </w:r>
-      <w:r>
-        <w:t>.</w:t>
-      </w:r>
-      <w:r>
-        <w:t xml:space="preserve"> </w:t>
-      </w:r>
-      <w:r>
-        <w:t>We will briefly explain them one by one.</w:t>
-      </w:r>
-    </w:p>
-    <w:p>
-      <w:pPr>
-        <w:pStyle w:val="1"/>
-      </w:pPr>
-      <w:r>
         <w:t>Gathering Information</w:t>
       </w:r>
     </w:p>
@@ -88,11 +72,12 @@
       <w:r>
         <w:t xml:space="preserve">We design and write a program named </w:t>
       </w:r>
-      <w:proofErr w:type="spellStart"/>
-      <w:r>
+      <w:r>
+        <w:rPr>
+          <w:rStyle w:val="Code0"/>
+        </w:rPr>
         <w:t>WebSpider</w:t>
       </w:r>
-      <w:proofErr w:type="spellEnd"/>
       <w:r>
         <w:t xml:space="preserve"> to gather the information </w:t>
       </w:r>
@@ -128,14 +113,12 @@
       <w:r>
         <w:t xml:space="preserve">Every </w:t>
       </w:r>
-      <w:proofErr w:type="spellStart"/>
       <w:r>
         <w:rPr>
           <w:u w:color="FA5050"/>
         </w:rPr>
         <w:t>webspider</w:t>
       </w:r>
-      <w:proofErr w:type="spellEnd"/>
       <w:r>
         <w:t xml:space="preserve"> will have these attributes:</w:t>
       </w:r>
@@ -148,7 +131,6 @@
           <w:numId w:val="2"/>
         </w:numPr>
       </w:pPr>
-      <w:proofErr w:type="spellStart"/>
       <w:r>
         <w:rPr>
           <w:b/>
@@ -156,17 +138,11 @@
         </w:rPr>
         <w:t>urlString</w:t>
       </w:r>
-      <w:proofErr w:type="spellEnd"/>
       <w:r>
         <w:t xml:space="preserve"> , a string that stores the </w:t>
       </w:r>
-      <w:proofErr w:type="spellStart"/>
-      <w:r>
-        <w:t>url</w:t>
-      </w:r>
-      <w:proofErr w:type="spellEnd"/>
-      <w:r>
-        <w:t xml:space="preserve"> string</w:t>
+      <w:r>
+        <w:t>url string</w:t>
       </w:r>
       <w:r>
         <w:t xml:space="preserve"> of the current page</w:t>
@@ -183,7 +159,6 @@
           <w:numId w:val="2"/>
         </w:numPr>
       </w:pPr>
-      <w:proofErr w:type="spellStart"/>
       <w:r>
         <w:rPr>
           <w:b/>
@@ -191,7 +166,6 @@
         </w:rPr>
         <w:t>url</w:t>
       </w:r>
-      <w:proofErr w:type="spellEnd"/>
       <w:r>
         <w:t>, URL object defined in Java API used to get the html file</w:t>
       </w:r>
@@ -251,20 +225,33 @@
           <w:numId w:val="2"/>
         </w:numPr>
       </w:pPr>
-      <w:proofErr w:type="spellStart"/>
       <w:r>
         <w:rPr>
           <w:b/>
           <w:u w:color="FA5050"/>
         </w:rPr>
-        <w:t>bodyAbstract</w:t>
-      </w:r>
-      <w:proofErr w:type="spellEnd"/>
-      <w:r>
-        <w:rPr>
-          <w:u w:color="FA5050"/>
-        </w:rPr>
-        <w:t>, a string containing a short abstract of the body content;</w:t>
+        <w:t>x</w:t>
+      </w:r>
+      <w:r>
+        <w:t xml:space="preserve">, </w:t>
+      </w:r>
+      <w:r>
+        <w:t>a</w:t>
+      </w:r>
+      <w:r>
+        <w:t>n</w:t>
+      </w:r>
+      <w:r>
+        <w:t xml:space="preserve"> integer that the spider should know </w:t>
+      </w:r>
+      <w:r>
+        <w:t>how many links it should be extract</w:t>
+      </w:r>
+      <w:r>
+        <w:t xml:space="preserve"> from a page</w:t>
+      </w:r>
+      <w:r>
+        <w:t>;</w:t>
       </w:r>
     </w:p>
     <w:p>
@@ -280,25 +267,25 @@
           <w:b/>
           <w:u w:color="FA5050"/>
         </w:rPr>
-        <w:t>x</w:t>
-      </w:r>
-      <w:r>
-        <w:t xml:space="preserve">, </w:t>
-      </w:r>
-      <w:r>
-        <w:t>a</w:t>
-      </w:r>
-      <w:r>
-        <w:t>n</w:t>
-      </w:r>
-      <w:r>
-        <w:t xml:space="preserve"> integer that the spider should know </w:t>
-      </w:r>
-      <w:r>
-        <w:t>how many links it should be extract</w:t>
-      </w:r>
-      <w:r>
-        <w:t xml:space="preserve"> from a page</w:t>
+        <w:t>y</w:t>
+      </w:r>
+      <w:r>
+        <w:t xml:space="preserve">, an </w:t>
+      </w:r>
+      <w:r>
+        <w:t xml:space="preserve">integer that the spider should know how many links should be </w:t>
+      </w:r>
+      <w:r>
+        <w:t xml:space="preserve">extract from </w:t>
+      </w:r>
+      <w:r>
+        <w:t xml:space="preserve">all </w:t>
+      </w:r>
+      <w:r>
+        <w:rPr>
+          <w:u w:color="FA5050"/>
+        </w:rPr>
+        <w:t>pages</w:t>
       </w:r>
       <w:r>
         <w:t>;</w:t>
@@ -317,28 +304,13 @@
           <w:b/>
           <w:u w:color="FA5050"/>
         </w:rPr>
-        <w:t>y</w:t>
-      </w:r>
-      <w:r>
-        <w:t xml:space="preserve">, an </w:t>
-      </w:r>
-      <w:r>
-        <w:t xml:space="preserve">integer that the spider should know how many links should be </w:t>
-      </w:r>
-      <w:r>
-        <w:t xml:space="preserve">extract from </w:t>
-      </w:r>
-      <w:r>
-        <w:t xml:space="preserve">all </w:t>
-      </w:r>
-      <w:r>
-        <w:rPr>
-          <w:u w:color="FA5050"/>
-        </w:rPr>
-        <w:t>pages</w:t>
-      </w:r>
-      <w:r>
-        <w:t>;</w:t>
+        <w:t>inputOk</w:t>
+      </w:r>
+      <w:r>
+        <w:t xml:space="preserve">, a Boolean indicates that </w:t>
+      </w:r>
+      <w:r>
+        <w:t>the user inputs are fine;</w:t>
       </w:r>
     </w:p>
     <w:p>
@@ -349,20 +321,21 @@
           <w:numId w:val="2"/>
         </w:numPr>
       </w:pPr>
-      <w:proofErr w:type="spellStart"/>
       <w:r>
         <w:rPr>
           <w:b/>
           <w:u w:color="FA5050"/>
         </w:rPr>
-        <w:t>inputOk</w:t>
-      </w:r>
-      <w:proofErr w:type="spellEnd"/>
-      <w:r>
-        <w:t xml:space="preserve">, a Boolean indicates that </w:t>
-      </w:r>
-      <w:r>
-        <w:t>the user inputs are fine;</w:t>
+        <w:t>URLPool</w:t>
+      </w:r>
+      <w:r>
+        <w:t xml:space="preserve">, a linked list that stores the </w:t>
+      </w:r>
+      <w:r>
+        <w:t xml:space="preserve">urls extracted from </w:t>
+      </w:r>
+      <w:r>
+        <w:t>current page;</w:t>
       </w:r>
     </w:p>
     <w:p>
@@ -373,28 +346,14 @@
           <w:numId w:val="2"/>
         </w:numPr>
       </w:pPr>
-      <w:proofErr w:type="spellStart"/>
       <w:r>
         <w:rPr>
           <w:b/>
-          <w:u w:color="FA5050"/>
-        </w:rPr>
-        <w:t>URLPool</w:t>
-      </w:r>
-      <w:proofErr w:type="spellEnd"/>
-      <w:r>
-        <w:t xml:space="preserve">, a linked list that stores the </w:t>
-      </w:r>
-      <w:proofErr w:type="spellStart"/>
-      <w:r>
-        <w:t>urls</w:t>
-      </w:r>
-      <w:proofErr w:type="spellEnd"/>
-      <w:r>
-        <w:t xml:space="preserve"> extracted from </w:t>
-      </w:r>
-      <w:r>
-        <w:t>current page;</w:t>
+        </w:rPr>
+        <w:t>Keywords</w:t>
+      </w:r>
+      <w:r>
+        <w:t>, a linked list that stores the keywords of current page;</w:t>
       </w:r>
     </w:p>
     <w:p>
@@ -409,44 +368,16 @@
         <w:rPr>
           <w:b/>
         </w:rPr>
-        <w:t>Keywords</w:t>
-      </w:r>
-      <w:r>
-        <w:t>, a linked list that stores the keywords of current page;</w:t>
-      </w:r>
-    </w:p>
-    <w:p>
-      <w:pPr>
-        <w:pStyle w:val="a3"/>
-        <w:numPr>
-          <w:ilvl w:val="0"/>
-          <w:numId w:val="2"/>
-        </w:numPr>
-      </w:pPr>
-      <w:proofErr w:type="spellStart"/>
+        <w:t>Keyword</w:t>
+      </w:r>
       <w:r>
         <w:rPr>
           <w:b/>
         </w:rPr>
-        <w:t>Keyword</w:t>
-      </w:r>
-      <w:r>
-        <w:rPr>
-          <w:b/>
-        </w:rPr>
         <w:t>Nodes</w:t>
       </w:r>
-      <w:proofErr w:type="spellEnd"/>
-      <w:r>
-        <w:t xml:space="preserve">, a linked list that stores the </w:t>
-      </w:r>
-      <w:proofErr w:type="spellStart"/>
-      <w:r>
-        <w:t>the</w:t>
-      </w:r>
-      <w:proofErr w:type="spellEnd"/>
-      <w:r>
-        <w:t xml:space="preserve"> keywords as well as the number of keywords in current page;</w:t>
+      <w:r>
+        <w:t>, a linked list that stores the the keywords as well as the number of keywords in current page;</w:t>
       </w:r>
     </w:p>
     <w:p>
@@ -457,17 +388,7 @@
         <w:t xml:space="preserve">do two things basically, to find the hyperlinks and keywords in its page. </w:t>
       </w:r>
       <w:r>
-        <w:t xml:space="preserve">The spider will request the HTML file from its stored </w:t>
-      </w:r>
-      <w:proofErr w:type="spellStart"/>
-      <w:proofErr w:type="gramStart"/>
-      <w:r>
-        <w:t>url</w:t>
-      </w:r>
-      <w:proofErr w:type="spellEnd"/>
-      <w:proofErr w:type="gramEnd"/>
-      <w:r>
-        <w:t xml:space="preserve"> and read the HTML file line by line to extract useful information.</w:t>
+        <w:t>The spider will request the HTML file from its stored url and read the HTML file line by line to extract useful information.</w:t>
       </w:r>
       <w:r>
         <w:t xml:space="preserve"> </w:t>
@@ -482,15 +403,7 @@
         <w:t xml:space="preserve">re are other unexpected errors on a page, the corresponding spider will kill itself and add the </w:t>
       </w:r>
       <w:r>
-        <w:t xml:space="preserve">URL it contains to </w:t>
-      </w:r>
-      <w:proofErr w:type="spellStart"/>
-      <w:r>
-        <w:t>DeadLinkPool</w:t>
-      </w:r>
-      <w:proofErr w:type="spellEnd"/>
-      <w:r>
-        <w:t xml:space="preserve">. Also, those error pages will not </w:t>
+        <w:t xml:space="preserve">URL it contains to DeadLinkPool. Also, those error pages will not </w:t>
       </w:r>
       <w:r>
         <w:t>add to</w:t>
@@ -498,27 +411,14 @@
       <w:r>
         <w:t xml:space="preserve"> </w:t>
       </w:r>
-      <w:proofErr w:type="spellStart"/>
       <w:r>
         <w:t>Proceeed</w:t>
       </w:r>
       <w:r>
-        <w:t>URLPool</w:t>
-      </w:r>
-      <w:proofErr w:type="spellEnd"/>
-      <w:r>
-        <w:t xml:space="preserve">. </w:t>
-      </w:r>
-      <w:r>
-        <w:t xml:space="preserve">All the links in </w:t>
-      </w:r>
-      <w:proofErr w:type="spellStart"/>
-      <w:r>
-        <w:t>ProceedURLPool</w:t>
-      </w:r>
-      <w:proofErr w:type="spellEnd"/>
-      <w:r>
-        <w:t xml:space="preserve"> are openable pages.</w:t>
+        <w:t xml:space="preserve">URLPool. </w:t>
+      </w:r>
+      <w:r>
+        <w:t>All the links in ProceedURLPool are openable pages.</w:t>
       </w:r>
       <w:r>
         <w:t xml:space="preserve"> More details of how we process the links will be explained later.</w:t>
@@ -577,30 +477,375 @@
         <w:t>any</w:t>
       </w:r>
       <w:r>
-        <w:t xml:space="preserve"> of these tags we defined in string array </w:t>
-      </w:r>
-      <w:proofErr w:type="spellStart"/>
-      <w:r>
-        <w:t>KeywordTag</w:t>
-      </w:r>
-      <w:proofErr w:type="spellEnd"/>
+        <w:t xml:space="preserve"> of these tags we defined in string array KeywordTag.</w:t>
+      </w:r>
+      <w:r>
+        <w:t xml:space="preserve"> </w:t>
+      </w:r>
+      <w:r>
+        <w:t>The spider will just ignore those lines which</w:t>
+      </w:r>
+      <w:r>
+        <w:t xml:space="preserve"> do not contain KeywordTag.</w:t>
+      </w:r>
+      <w:r>
+        <w:t xml:space="preserve"> </w:t>
+      </w:r>
+      <w:r>
+        <w:t xml:space="preserve"> </w:t>
+      </w:r>
+      <w:r>
+        <w:t xml:space="preserve">Then </w:t>
+      </w:r>
+      <w:r>
+        <w:t xml:space="preserve">a string array will store the candidate key words by splitting </w:t>
+      </w:r>
+      <w:r>
+        <w:t xml:space="preserve">the line by space. Each candidate keyword will be sent to isAWord method of WordChecker class which </w:t>
+      </w:r>
+      <w:r>
+        <w:t>looks up in a</w:t>
+      </w:r>
+      <w:r>
+        <w:t>n</w:t>
+      </w:r>
+      <w:r>
+        <w:t xml:space="preserve"> English word dictionary database called Wordnet. </w:t>
+      </w:r>
+      <w:r>
+        <w:t xml:space="preserve">If the candidate </w:t>
+      </w:r>
+      <w:r>
+        <w:rPr>
+          <w:u w:color="FA5050"/>
+        </w:rPr>
+        <w:t>keywords</w:t>
+      </w:r>
+      <w:r>
+        <w:t xml:space="preserve"> </w:t>
+      </w:r>
+      <w:r>
+        <w:rPr>
+          <w:u w:color="FA5050"/>
+        </w:rPr>
+        <w:t>are</w:t>
+      </w:r>
+      <w:r>
+        <w:t xml:space="preserve"> </w:t>
+      </w:r>
+      <w:r>
+        <w:rPr>
+          <w:u w:color="FA5050"/>
+        </w:rPr>
+        <w:t>the real</w:t>
+      </w:r>
+      <w:r>
+        <w:t xml:space="preserve"> English word and </w:t>
+      </w:r>
+      <w:r>
+        <w:rPr>
+          <w:u w:color="FA5050"/>
+        </w:rPr>
+        <w:t>are</w:t>
+      </w:r>
+      <w:r>
+        <w:t xml:space="preserve"> not an element in StopList that is a string array stores meaningless English words, we will deal with it. </w:t>
+      </w:r>
+      <w:r>
+        <w:t>If it's the first time we meet this word we will add the word into Keywords and create a new keywordNode for this keyword</w:t>
+      </w:r>
       <w:r>
         <w:t>.</w:t>
       </w:r>
       <w:r>
+        <w:t xml:space="preserve"> If this keyword has been added before we will increment the number of its appearance</w:t>
+      </w:r>
+      <w:r>
+        <w:t xml:space="preserve"> by 1 in keywordNode.</w:t>
+      </w:r>
+      <w:r>
+        <w:t xml:space="preserve"> It's also possible that the keyword is an English phrase consists of two </w:t>
+      </w:r>
+      <w:r>
+        <w:t xml:space="preserve">words that are not English words. </w:t>
+      </w:r>
+      <w:r>
+        <w:t>For example, Hong Kong is an English word but Hong and Kong are not.</w:t>
+      </w:r>
+      <w:r>
+        <w:t xml:space="preserve"> So the spider will check the current word if it's not the first one and the one before it combining together to see if the phrase is an English phrase</w:t>
+      </w:r>
+      <w:r>
+        <w:t xml:space="preserve"> and will be </w:t>
+      </w:r>
+      <w:r>
+        <w:rPr>
+          <w:u w:color="FA5050"/>
+        </w:rPr>
+        <w:t>dealt</w:t>
+      </w:r>
+      <w:r>
+        <w:t xml:space="preserve"> the same way as </w:t>
+      </w:r>
+      <w:r>
+        <w:rPr>
+          <w:u w:color="FA5050"/>
+        </w:rPr>
+        <w:t>the single</w:t>
+      </w:r>
+      <w:r>
+        <w:t xml:space="preserve"> English word.</w:t>
+      </w:r>
+      <w:r>
         <w:t xml:space="preserve"> </w:t>
       </w:r>
-      <w:r>
-        <w:t>The spider will just ignore those lines which</w:t>
-      </w:r>
-      <w:r>
-        <w:t xml:space="preserve"> do not contain </w:t>
-      </w:r>
-      <w:proofErr w:type="spellStart"/>
-      <w:r>
-        <w:t>KeywordTag</w:t>
-      </w:r>
-      <w:proofErr w:type="spellEnd"/>
+    </w:p>
+    <w:p>
+      <w:pPr>
+        <w:pStyle w:val="2"/>
+      </w:pPr>
+      <w:r>
+        <w:t>Extract Hyperlinks</w:t>
+      </w:r>
+    </w:p>
+    <w:p>
+      <w:r>
+        <w:t xml:space="preserve">For the same line of HTML, the spider will also extract the hyperlinks from </w:t>
+      </w:r>
+      <w:r>
+        <w:t>the tag contains href</w:t>
+      </w:r>
+      <w:r>
+        <w:t xml:space="preserve">. </w:t>
+      </w:r>
+      <w:r>
+        <w:t xml:space="preserve">Here we only consider the links in the main body i.e. </w:t>
+      </w:r>
+      <w:r>
+        <w:rPr>
+          <w:u w:color="FA5050"/>
+        </w:rPr>
+        <w:t>the lines</w:t>
+      </w:r>
+      <w:r>
+        <w:t xml:space="preserve"> after </w:t>
+      </w:r>
+      <w:r>
+        <w:rPr>
+          <w:u w:color="FA5050"/>
+        </w:rPr>
+        <w:t>reaching</w:t>
+      </w:r>
+      <w:r>
+        <w:t xml:space="preserve"> the &lt;body&gt; tag. </w:t>
+      </w:r>
+      <w:r>
+        <w:t xml:space="preserve">Besides that, we filter out </w:t>
+      </w:r>
+      <w:r>
+        <w:rPr>
+          <w:u w:color="FA5050"/>
+        </w:rPr>
+        <w:t>links</w:t>
+      </w:r>
+      <w:r>
+        <w:t xml:space="preserve"> that </w:t>
+      </w:r>
+      <w:r>
+        <w:rPr>
+          <w:u w:color="FA5050"/>
+        </w:rPr>
+        <w:t>contain</w:t>
+      </w:r>
+      <w:r>
+        <w:t xml:space="preserve"> </w:t>
+      </w:r>
+      <w:r>
+        <w:rPr>
+          <w:u w:color="FA5050"/>
+        </w:rPr>
+        <w:t>pdfs</w:t>
+      </w:r>
+      <w:r>
+        <w:t>, pictures, Javascripts</w:t>
+      </w:r>
+      <w:r>
+        <w:t xml:space="preserve"> as well as </w:t>
+      </w:r>
+      <w:r>
+        <w:rPr>
+          <w:u w:color="FA5050"/>
+        </w:rPr>
+        <w:t>css</w:t>
+      </w:r>
+      <w:r>
+        <w:t xml:space="preserve"> files. What we want is </w:t>
+      </w:r>
+      <w:r>
+        <w:rPr>
+          <w:u w:color="FA5050"/>
+        </w:rPr>
+        <w:t>actual</w:t>
+      </w:r>
+      <w:r>
+        <w:t xml:space="preserve"> web pages other than nothing. </w:t>
+      </w:r>
+      <w:r>
+        <w:t>After we ext</w:t>
+      </w:r>
+      <w:r>
+        <w:t xml:space="preserve">ract a link we will check if this link </w:t>
+      </w:r>
+      <w:r>
+        <w:t xml:space="preserve">is suitable for further processing. If it is, the spider will create a new spider </w:t>
+      </w:r>
+      <w:r>
+        <w:t xml:space="preserve">with this link as its attributes and run this spider. </w:t>
+      </w:r>
+      <w:r>
+        <w:t xml:space="preserve">In this </w:t>
+      </w:r>
+      <w:r>
+        <w:rPr>
+          <w:u w:color="FA5050"/>
+        </w:rPr>
+        <w:t>way,</w:t>
+      </w:r>
+      <w:r>
+        <w:t xml:space="preserve"> the spider will automatically run recursively until the ProcessURLPool </w:t>
+      </w:r>
+      <w:r>
+        <w:t>reach</w:t>
+      </w:r>
+      <w:r>
+        <w:t>es</w:t>
+      </w:r>
+      <w:r>
+        <w:t xml:space="preserve"> the amount we want.</w:t>
+      </w:r>
+    </w:p>
+    <w:p>
+      <w:r>
+        <w:t xml:space="preserve">After the </w:t>
+      </w:r>
+      <w:r>
+        <w:t xml:space="preserve">spider </w:t>
+      </w:r>
+      <w:r>
+        <w:rPr>
+          <w:u w:color="FA5050"/>
+        </w:rPr>
+        <w:t>has gone</w:t>
+      </w:r>
+      <w:r>
+        <w:t xml:space="preserve"> through the whole html file, </w:t>
+      </w:r>
+      <w:r>
+        <w:t xml:space="preserve">it will report the result and write out these results in </w:t>
+      </w:r>
+      <w:r>
+        <w:t>spider</w:t>
+      </w:r>
+      <w:r>
+        <w:rPr>
+          <w:u w:color="FA5050"/>
+        </w:rPr>
+        <w:t>R</w:t>
+      </w:r>
+      <w:r>
+        <w:rPr>
+          <w:u w:color="FA5050"/>
+        </w:rPr>
+        <w:t>esult.txt</w:t>
+      </w:r>
+      <w:r>
+        <w:t xml:space="preserve"> file</w:t>
+      </w:r>
+      <w:r>
+        <w:t xml:space="preserve"> under the user directory (normally the file is located in the “glassfish/domains/&lt;domain_name&gt;/config/” folder if the application is deployed on Glassfish)</w:t>
+      </w:r>
+      <w:r>
+        <w:t xml:space="preserve"> in the format of</w:t>
+      </w:r>
+    </w:p>
+    <w:p>
+      <w:pPr>
+        <w:ind w:firstLine="720"/>
+        <w:rPr>
+          <w:i/>
+        </w:rPr>
+      </w:pPr>
+      <w:r>
+        <w:rPr>
+          <w:i/>
+        </w:rPr>
+        <w:t xml:space="preserve"> &lt;domain&gt;;&lt;URL&gt;;</w:t>
+      </w:r>
+      <w:r>
+        <w:rPr>
+          <w:i/>
+        </w:rPr>
+        <w:t>&lt;title&gt;;</w:t>
+      </w:r>
+      <w:r>
+        <w:rPr>
+          <w:i/>
+        </w:rPr>
+        <w:t xml:space="preserve">/ </w:t>
+      </w:r>
+      <w:r>
+        <w:rPr>
+          <w:i/>
+        </w:rPr>
+        <w:t>&lt;keyword1&gt;:&lt;number of keyword1&gt;/ &lt;keyword2&gt;:&lt;number of keyword2&gt; …</w:t>
+      </w:r>
+    </w:p>
+    <w:p>
+      <w:r>
+        <w:t>Then that the whole life of a</w:t>
+      </w:r>
+      <w:r>
+        <w:t xml:space="preserve"> spider, </w:t>
+      </w:r>
+      <w:r>
+        <w:t xml:space="preserve">then </w:t>
+      </w:r>
+      <w:r>
+        <w:t>it will die peacefully</w:t>
+      </w:r>
+      <w:r>
+        <w:t xml:space="preserve">. </w:t>
+      </w:r>
+      <w:r>
+        <w:t xml:space="preserve">When the </w:t>
+      </w:r>
+      <w:r>
+        <w:t xml:space="preserve">oldest ancient </w:t>
+      </w:r>
+      <w:r>
+        <w:t>spider</w:t>
+      </w:r>
+      <w:r>
+        <w:t xml:space="preserve"> </w:t>
+      </w:r>
+      <w:r>
+        <w:t>(</w:t>
+      </w:r>
+      <w:r>
+        <w:t>Starting</w:t>
+      </w:r>
+      <w:r>
+        <w:t xml:space="preserve"> one)</w:t>
+      </w:r>
+      <w:r>
+        <w:t xml:space="preserve"> dies meaning that there are enough </w:t>
+      </w:r>
+      <w:r>
+        <w:t xml:space="preserve">links in the </w:t>
+      </w:r>
+      <w:r>
+        <w:t>ProceedURLPool</w:t>
+      </w:r>
       <w:r>
         <w:t>.</w:t>
       </w:r>
@@ -608,530 +853,552 @@
         <w:t xml:space="preserve"> </w:t>
       </w:r>
       <w:r>
-        <w:t xml:space="preserve"> </w:t>
-      </w:r>
-      <w:r>
-        <w:t xml:space="preserve">Then </w:t>
-      </w:r>
-      <w:r>
-        <w:t xml:space="preserve">a string array will store the candidate key words by splitting </w:t>
-      </w:r>
-      <w:r>
-        <w:t xml:space="preserve">the line by space. Each candidate keyword will be sent to </w:t>
-      </w:r>
-      <w:proofErr w:type="spellStart"/>
-      <w:r>
-        <w:t>isAWord</w:t>
-      </w:r>
-      <w:proofErr w:type="spellEnd"/>
-      <w:r>
-        <w:t xml:space="preserve"> method of </w:t>
-      </w:r>
-      <w:proofErr w:type="spellStart"/>
-      <w:r>
-        <w:t>WordChecker</w:t>
-      </w:r>
-      <w:proofErr w:type="spellEnd"/>
-      <w:r>
-        <w:t xml:space="preserve"> class which </w:t>
-      </w:r>
-      <w:r>
-        <w:t>looks up in a</w:t>
-      </w:r>
-      <w:r>
-        <w:t>n</w:t>
-      </w:r>
-      <w:r>
-        <w:t xml:space="preserve"> English word dictionary database called </w:t>
-      </w:r>
-      <w:proofErr w:type="spellStart"/>
-      <w:r>
-        <w:t>Wordnet</w:t>
-      </w:r>
-      <w:proofErr w:type="spellEnd"/>
-      <w:r>
-        <w:t xml:space="preserve">. </w:t>
-      </w:r>
-      <w:r>
-        <w:t xml:space="preserve">If the candidate </w:t>
-      </w:r>
-      <w:r>
-        <w:rPr>
-          <w:u w:color="FA5050"/>
-        </w:rPr>
-        <w:t>keywords</w:t>
-      </w:r>
-      <w:r>
-        <w:t xml:space="preserve"> </w:t>
-      </w:r>
-      <w:r>
-        <w:rPr>
-          <w:u w:color="FA5050"/>
-        </w:rPr>
-        <w:t>are</w:t>
-      </w:r>
-      <w:r>
-        <w:t xml:space="preserve"> </w:t>
-      </w:r>
-      <w:r>
-        <w:rPr>
-          <w:u w:color="FA5050"/>
-        </w:rPr>
-        <w:t>the real</w:t>
-      </w:r>
-      <w:r>
-        <w:t xml:space="preserve"> English word and </w:t>
-      </w:r>
-      <w:r>
-        <w:rPr>
-          <w:u w:color="FA5050"/>
-        </w:rPr>
-        <w:t>are</w:t>
-      </w:r>
-      <w:r>
-        <w:t xml:space="preserve"> not an element in </w:t>
-      </w:r>
-      <w:proofErr w:type="spellStart"/>
-      <w:r>
-        <w:t>StopList</w:t>
-      </w:r>
-      <w:proofErr w:type="spellEnd"/>
-      <w:r>
-        <w:t xml:space="preserve"> that is a string array stores meaningless English words, we will deal with it. </w:t>
-      </w:r>
-      <w:r>
-        <w:t xml:space="preserve">If it's the first time we meet this word we will add the word into Keywords and create a new </w:t>
-      </w:r>
-      <w:proofErr w:type="spellStart"/>
-      <w:r>
-        <w:t>keywordNode</w:t>
-      </w:r>
-      <w:proofErr w:type="spellEnd"/>
-      <w:r>
-        <w:t xml:space="preserve"> for this keyword</w:t>
-      </w:r>
-      <w:r>
-        <w:t>.</w:t>
-      </w:r>
-      <w:r>
-        <w:t xml:space="preserve"> If this keyword has been added before we will increment the number of its appearance</w:t>
-      </w:r>
-      <w:r>
-        <w:t xml:space="preserve"> by 1 in </w:t>
-      </w:r>
-      <w:proofErr w:type="spellStart"/>
-      <w:r>
-        <w:t>keywordNode</w:t>
-      </w:r>
-      <w:proofErr w:type="spellEnd"/>
-      <w:r>
-        <w:t>.</w:t>
-      </w:r>
-      <w:r>
-        <w:t xml:space="preserve"> It's also possible that the keyword is an English phrase consists of two </w:t>
-      </w:r>
-      <w:r>
-        <w:t xml:space="preserve">words that are not English words. </w:t>
-      </w:r>
-      <w:r>
-        <w:t>For example, Hong Kong is an English word but Hong and Kong are not.</w:t>
-      </w:r>
-      <w:r>
-        <w:t xml:space="preserve"> So the spider will check the current word if it's not the first one and the one before it combining together to see if the phrase is an English phrase</w:t>
-      </w:r>
-      <w:r>
-        <w:t xml:space="preserve"> and will be </w:t>
-      </w:r>
-      <w:r>
-        <w:rPr>
-          <w:u w:color="FA5050"/>
-        </w:rPr>
-        <w:t>dealt</w:t>
-      </w:r>
-      <w:r>
-        <w:t xml:space="preserve"> the same way as </w:t>
-      </w:r>
-      <w:r>
-        <w:rPr>
-          <w:u w:color="FA5050"/>
-        </w:rPr>
-        <w:t>the single</w:t>
-      </w:r>
-      <w:r>
-        <w:t xml:space="preserve"> English word.</w:t>
-      </w:r>
-      <w:r>
-        <w:t xml:space="preserve"> </w:t>
-      </w:r>
-    </w:p>
-    <w:p>
-      <w:pPr>
-        <w:pStyle w:val="2"/>
-      </w:pPr>
-      <w:r>
-        <w:t>Extract Hyperlinks</w:t>
-      </w:r>
-    </w:p>
-    <w:p>
-      <w:r>
-        <w:t xml:space="preserve">For the same line of HTML, the spider will also extract the hyperlinks from </w:t>
-      </w:r>
-      <w:r>
-        <w:t xml:space="preserve">the tag contains </w:t>
-      </w:r>
-      <w:proofErr w:type="spellStart"/>
-      <w:r>
-        <w:t>href</w:t>
-      </w:r>
-      <w:proofErr w:type="spellEnd"/>
-      <w:r>
-        <w:t xml:space="preserve">. </w:t>
-      </w:r>
-      <w:r>
-        <w:t xml:space="preserve">Here we only consider the links in the main body i.e. </w:t>
-      </w:r>
-      <w:r>
-        <w:rPr>
-          <w:u w:color="FA5050"/>
-        </w:rPr>
-        <w:t>the lines</w:t>
-      </w:r>
-      <w:r>
-        <w:t xml:space="preserve"> after </w:t>
-      </w:r>
-      <w:r>
-        <w:rPr>
-          <w:u w:color="FA5050"/>
-        </w:rPr>
-        <w:t>reaching</w:t>
-      </w:r>
-      <w:r>
-        <w:t xml:space="preserve"> the &lt;body&gt; tag. </w:t>
-      </w:r>
-      <w:r>
-        <w:t xml:space="preserve">Besides that, we filter out </w:t>
-      </w:r>
-      <w:r>
-        <w:rPr>
-          <w:u w:color="FA5050"/>
-        </w:rPr>
-        <w:t>links</w:t>
-      </w:r>
-      <w:r>
-        <w:t xml:space="preserve"> that </w:t>
-      </w:r>
-      <w:r>
-        <w:rPr>
-          <w:u w:color="FA5050"/>
-        </w:rPr>
-        <w:t>contain</w:t>
-      </w:r>
-      <w:r>
-        <w:t xml:space="preserve"> </w:t>
-      </w:r>
-      <w:r>
-        <w:rPr>
-          <w:u w:color="FA5050"/>
-        </w:rPr>
-        <w:t>pdfs</w:t>
-      </w:r>
-      <w:r>
-        <w:t xml:space="preserve">, pictures, </w:t>
-      </w:r>
-      <w:proofErr w:type="spellStart"/>
-      <w:proofErr w:type="gramStart"/>
-      <w:r>
-        <w:t>Javascripts</w:t>
-      </w:r>
-      <w:proofErr w:type="spellEnd"/>
-      <w:proofErr w:type="gramEnd"/>
-      <w:r>
-        <w:t xml:space="preserve"> as well as </w:t>
-      </w:r>
-      <w:proofErr w:type="spellStart"/>
-      <w:r>
-        <w:rPr>
-          <w:u w:color="FA5050"/>
-        </w:rPr>
-        <w:t>css</w:t>
-      </w:r>
-      <w:proofErr w:type="spellEnd"/>
-      <w:r>
-        <w:t xml:space="preserve"> files. What we want is </w:t>
-      </w:r>
-      <w:r>
-        <w:rPr>
-          <w:u w:color="FA5050"/>
-        </w:rPr>
-        <w:t>actual</w:t>
-      </w:r>
-      <w:r>
-        <w:t xml:space="preserve"> web pages other than nothing. </w:t>
-      </w:r>
-      <w:r>
-        <w:t>After we ext</w:t>
-      </w:r>
-      <w:r>
-        <w:t xml:space="preserve">ract a link we will check if this link </w:t>
-      </w:r>
-      <w:r>
-        <w:t xml:space="preserve">is suitable for further processing. If it is, the spider will create a new spider </w:t>
-      </w:r>
-      <w:r>
-        <w:t xml:space="preserve">with this link as its attributes and run this spider. </w:t>
-      </w:r>
-      <w:r>
-        <w:t xml:space="preserve">In this </w:t>
-      </w:r>
-      <w:r>
-        <w:rPr>
-          <w:u w:color="FA5050"/>
-        </w:rPr>
-        <w:t>way,</w:t>
-      </w:r>
-      <w:r>
-        <w:t xml:space="preserve"> the spider will automatically run recursively until the </w:t>
-      </w:r>
-      <w:proofErr w:type="spellStart"/>
-      <w:r>
-        <w:t>ProcessURLPool</w:t>
-      </w:r>
-      <w:proofErr w:type="spellEnd"/>
-      <w:r>
-        <w:t xml:space="preserve"> </w:t>
-      </w:r>
-      <w:r>
-        <w:t>reach</w:t>
-      </w:r>
-      <w:r>
-        <w:t>es</w:t>
-      </w:r>
-      <w:r>
-        <w:t xml:space="preserve"> the amount we want.</w:t>
-      </w:r>
-    </w:p>
-    <w:p>
-      <w:r>
-        <w:t xml:space="preserve">After the </w:t>
-      </w:r>
-      <w:r>
-        <w:t xml:space="preserve">spider </w:t>
-      </w:r>
-      <w:r>
-        <w:rPr>
-          <w:u w:color="FA5050"/>
-        </w:rPr>
-        <w:t>has gone</w:t>
-      </w:r>
-      <w:r>
-        <w:t xml:space="preserve"> through the whole html file, </w:t>
-      </w:r>
-      <w:r>
-        <w:t xml:space="preserve">it will report the result and write out these results in </w:t>
-      </w:r>
-      <w:r>
-        <w:rPr>
-          <w:u w:color="FA5050"/>
-        </w:rPr>
-        <w:t>result.txt</w:t>
-      </w:r>
-      <w:r>
-        <w:t xml:space="preserve"> file</w:t>
-      </w:r>
-      <w:r>
-        <w:t xml:space="preserve"> in the format of</w:t>
-      </w:r>
-    </w:p>
-    <w:p>
-      <w:pPr>
-        <w:ind w:firstLine="720"/>
-        <w:rPr>
-          <w:i/>
-        </w:rPr>
-      </w:pPr>
-      <w:r>
-        <w:rPr>
-          <w:i/>
-        </w:rPr>
-        <w:t xml:space="preserve"> &lt;domain&gt;;&lt;URL&gt;;/ </w:t>
-      </w:r>
-      <w:r>
-        <w:rPr>
-          <w:i/>
-        </w:rPr>
-        <w:t>&lt;keyword1&gt;:&lt;number of keyword1&gt;/ &lt;keyword2&gt;:&lt;number of keyword2&gt; …</w:t>
-      </w:r>
-    </w:p>
-    <w:p>
-      <w:r>
-        <w:t>Then that the whole life of a</w:t>
-      </w:r>
-      <w:r>
-        <w:t xml:space="preserve"> spider, </w:t>
-      </w:r>
-      <w:r>
-        <w:t xml:space="preserve">then </w:t>
-      </w:r>
-      <w:r>
-        <w:t>it will die peacefully</w:t>
-      </w:r>
-      <w:r>
-        <w:t xml:space="preserve">. </w:t>
-      </w:r>
-      <w:r>
-        <w:t xml:space="preserve">When the </w:t>
-      </w:r>
-      <w:r>
-        <w:t xml:space="preserve">oldest ancient </w:t>
-      </w:r>
-      <w:r>
-        <w:t>spider</w:t>
-      </w:r>
-      <w:r>
-        <w:t xml:space="preserve"> </w:t>
-      </w:r>
-      <w:r>
-        <w:t>(</w:t>
-      </w:r>
-      <w:r>
-        <w:t>Starting</w:t>
-      </w:r>
-      <w:r>
-        <w:t xml:space="preserve"> one)</w:t>
-      </w:r>
-      <w:r>
-        <w:t xml:space="preserve"> dies meaning that there are enough </w:t>
-      </w:r>
-      <w:r>
-        <w:t xml:space="preserve">links in the </w:t>
-      </w:r>
-      <w:proofErr w:type="spellStart"/>
-      <w:r>
-        <w:t>ProceedURLPool</w:t>
-      </w:r>
-      <w:proofErr w:type="spellEnd"/>
-      <w:r>
-        <w:t>.</w:t>
-      </w:r>
-      <w:r>
-        <w:t xml:space="preserve"> </w:t>
-      </w:r>
-      <w:r>
         <w:t>The program will then print out the results.</w:t>
       </w:r>
     </w:p>
     <w:p>
-      <w:pPr>
-        <w:pStyle w:val="1"/>
-      </w:pPr>
-      <w:r>
-        <w:rPr>
-          <w:rFonts w:hint="eastAsia"/>
-        </w:rPr>
-        <w:t>Search Engine</w:t>
-      </w:r>
-    </w:p>
-    <w:p>
-      <w:r>
-        <w:rPr>
-          <w:rFonts w:hint="eastAsia"/>
-        </w:rPr>
-        <w:t xml:space="preserve">To handle user search request, </w:t>
-      </w:r>
-      <w:r>
-        <w:t>the search engine composed of two parts;</w:t>
-      </w:r>
-      <w:r>
-        <w:rPr>
-          <w:rFonts w:hint="eastAsia"/>
-        </w:rPr>
-        <w:t xml:space="preserve"> a Servlet </w:t>
-      </w:r>
-      <w:r>
-        <w:t xml:space="preserve">API </w:t>
-      </w:r>
-      <w:r>
-        <w:rPr>
-          <w:rFonts w:hint="eastAsia"/>
-        </w:rPr>
-        <w:t>application</w:t>
-      </w:r>
-      <w:r>
-        <w:t xml:space="preserve"> (</w:t>
-      </w:r>
-      <w:proofErr w:type="spellStart"/>
-      <w:r>
-        <w:t>src</w:t>
-      </w:r>
-      <w:proofErr w:type="spellEnd"/>
-      <w:r>
-        <w:t>/</w:t>
-      </w:r>
-      <w:proofErr w:type="spellStart"/>
-      <w:r>
-        <w:t>SearchEngine</w:t>
-      </w:r>
-      <w:proofErr w:type="spellEnd"/>
-      <w:r>
-        <w:t>/API/RequestHandler.java),</w:t>
-      </w:r>
-      <w:r>
-        <w:t xml:space="preserve"> and a Web interface on the Glassfish server.</w:t>
-      </w:r>
-    </w:p>
-    <w:p>
-      <w:pPr>
-        <w:pStyle w:val="2"/>
-      </w:pPr>
-      <w:r>
-        <w:rPr>
-          <w:rFonts w:hint="eastAsia"/>
-        </w:rPr>
-        <w:t>Flow of event</w:t>
-      </w:r>
-    </w:p>
-    <w:p>
-      <w:r>
-        <w:t>Upon receiving a user HTTP request on the Search Engine application, the Glassfish server will dispatch the index.html file along with its web resources to the user’s browser.</w:t>
-      </w:r>
-      <w:r>
-        <w:t xml:space="preserve"> After the user input searching keywords and press the send button for search result, the AjaxUIProcessing.js JavaScript will send the </w:t>
-      </w:r>
-      <w:r>
-        <w:lastRenderedPageBreak/>
-        <w:t xml:space="preserve">user input as a query to the Servlet API via </w:t>
-      </w:r>
-      <w:proofErr w:type="spellStart"/>
-      <w:r>
-        <w:t>XMLHttpRequest</w:t>
-      </w:r>
-      <w:proofErr w:type="spellEnd"/>
-      <w:r>
-        <w:t>(). The request is as follows:  /</w:t>
-      </w:r>
-      <w:proofErr w:type="spellStart"/>
-      <w:r>
-        <w:t>search</w:t>
-      </w:r>
-      <w:proofErr w:type="gramStart"/>
-      <w:r>
-        <w:t>?q</w:t>
-      </w:r>
-      <w:proofErr w:type="spellEnd"/>
-      <w:proofErr w:type="gramEnd"/>
-      <w:r>
-        <w:t>=&lt;keywords&gt;. Then, the Servlet API application will process the request</w:t>
+      <w:r>
+        <w:br w:type="page"/>
       </w:r>
       <w:bookmarkStart w:id="0" w:name="_GoBack"/>
       <w:bookmarkEnd w:id="0"/>
-      <w:r>
-        <w:t xml:space="preserve"> and reply the result string which is in JSON format to the AjaxUIProcessing.js. Finally, the </w:t>
-      </w:r>
-      <w:r>
-        <w:t>AjaxUIProcessing</w:t>
-      </w:r>
-      <w:r>
-        <w:t>.js will parse the JSON string and display the result to the user.</w:t>
+    </w:p>
+    <w:p>
+      <w:pPr>
+        <w:pStyle w:val="1"/>
+      </w:pPr>
+      <w:r>
+        <w:rPr>
+          <w:rFonts w:hint="eastAsia"/>
+        </w:rPr>
+        <w:lastRenderedPageBreak/>
+        <w:t>Search Engine</w:t>
+      </w:r>
+    </w:p>
+    <w:p>
+      <w:r>
+        <w:rPr>
+          <w:rFonts w:hint="eastAsia"/>
+        </w:rPr>
+        <w:t xml:space="preserve">To handle user search request, </w:t>
+      </w:r>
+      <w:r>
+        <w:t>the search engine composed of two parts;</w:t>
+      </w:r>
+      <w:r>
+        <w:rPr>
+          <w:rFonts w:hint="eastAsia"/>
+        </w:rPr>
+        <w:t xml:space="preserve"> a Servlet </w:t>
+      </w:r>
+      <w:r>
+        <w:t xml:space="preserve">API </w:t>
+      </w:r>
+      <w:r>
+        <w:rPr>
+          <w:rFonts w:hint="eastAsia"/>
+        </w:rPr>
+        <w:t>application</w:t>
+      </w:r>
+      <w:r>
+        <w:t xml:space="preserve"> (src/SearchEngine/API/RequestHandler.java),</w:t>
+      </w:r>
+      <w:r>
+        <w:t xml:space="preserve"> and a Web interface on the Glassfish server.</w:t>
+      </w:r>
+    </w:p>
+    <w:p>
+      <w:pPr>
+        <w:pStyle w:val="2"/>
+      </w:pPr>
+      <w:r>
+        <w:rPr>
+          <w:rFonts w:hint="eastAsia"/>
+        </w:rPr>
+        <w:t>Flow of event</w:t>
+      </w:r>
+    </w:p>
+    <w:p>
+      <w:r>
+        <w:t>Upon receiving a user HTTP request on the Search Engine application, the Glassfish server will dispatch the index.html file along with its web resources to the user’s browser.</w:t>
+      </w:r>
+      <w:r>
+        <w:t xml:space="preserve"> After the user input searching keywords and press the send button for search result, the AjaxUIProcessing.js JavaScript will send the user input as a query to the Servlet API via</w:t>
+      </w:r>
+      <w:r>
+        <w:t xml:space="preserve"> </w:t>
+      </w:r>
+      <w:r>
+        <w:rPr>
+          <w:rStyle w:val="Code0"/>
+        </w:rPr>
+        <w:t>XMLHttpRequest()</w:t>
+      </w:r>
+      <w:r>
+        <w:rPr>
+          <w:rStyle w:val="Code0"/>
+        </w:rPr>
+        <w:t xml:space="preserve"> GET</w:t>
+      </w:r>
+      <w:r>
+        <w:rPr>
+          <w:rStyle w:val="Code0"/>
+        </w:rPr>
+        <w:t xml:space="preserve"> </w:t>
+      </w:r>
+      <w:r>
+        <w:t>request</w:t>
+      </w:r>
+      <w:r>
+        <w:t>.</w:t>
+      </w:r>
+    </w:p>
+    <w:p>
+      <w:pPr>
+        <w:rPr>
+          <w:rStyle w:val="Code0"/>
+        </w:rPr>
+      </w:pPr>
+      <w:r>
+        <w:t xml:space="preserve">The request is as follows:  </w:t>
+      </w:r>
+      <w:r>
+        <w:rPr>
+          <w:rStyle w:val="Code0"/>
+        </w:rPr>
+        <w:t>/search?q=&lt;</w:t>
+      </w:r>
+      <w:r>
+        <w:rPr>
+          <w:rStyle w:val="Code0"/>
+        </w:rPr>
+        <w:t>keywords&gt;</w:t>
+      </w:r>
+    </w:p>
+    <w:p>
+      <w:r>
+        <w:t>Then, the</w:t>
+      </w:r>
+      <w:r>
+        <w:t xml:space="preserve"> </w:t>
+      </w:r>
+      <w:r>
+        <w:rPr>
+          <w:rStyle w:val="Code0"/>
+        </w:rPr>
+        <w:t>doGet()</w:t>
+      </w:r>
+      <w:r>
+        <w:t xml:space="preserve"> method in the</w:t>
+      </w:r>
+      <w:r>
+        <w:t xml:space="preserve"> Servlet API application will process the request and reply the result string which is in JSON format</w:t>
+      </w:r>
+      <w:r>
+        <w:t xml:space="preserve"> as follows</w:t>
+      </w:r>
+    </w:p>
+    <w:bookmarkStart w:id="1" w:name="_MON_1508315699"/>
+    <w:bookmarkEnd w:id="1"/>
+    <w:p>
+      <w:pPr>
+        <w:pBdr>
+          <w:top w:val="single" w:sz="4" w:space="1" w:color="auto"/>
+          <w:left w:val="single" w:sz="4" w:space="4" w:color="auto"/>
+          <w:bottom w:val="single" w:sz="4" w:space="1" w:color="auto"/>
+          <w:right w:val="single" w:sz="4" w:space="4" w:color="auto"/>
+        </w:pBdr>
+      </w:pPr>
+      <w:r>
+        <w:object w:dxaOrig="8306" w:dyaOrig="5505">
+          <v:shapetype id="_x0000_t75" coordsize="21600,21600" o:spt="75" o:preferrelative="t" path="m@4@5l@4@11@9@11@9@5xe" filled="f" stroked="f">
+            <v:stroke joinstyle="miter"/>
+            <v:formulas>
+              <v:f eqn="if lineDrawn pixelLineWidth 0"/>
+              <v:f eqn="sum @0 1 0"/>
+              <v:f eqn="sum 0 0 @1"/>
+              <v:f eqn="prod @2 1 2"/>
+              <v:f eqn="prod @3 21600 pixelWidth"/>
+              <v:f eqn="prod @3 21600 pixelHeight"/>
+              <v:f eqn="sum @0 0 1"/>
+              <v:f eqn="prod @6 1 2"/>
+              <v:f eqn="prod @7 21600 pixelWidth"/>
+              <v:f eqn="sum @8 21600 0"/>
+              <v:f eqn="prod @7 21600 pixelHeight"/>
+              <v:f eqn="sum @10 21600 0"/>
+            </v:formulas>
+            <v:path o:extrusionok="f" gradientshapeok="t" o:connecttype="rect"/>
+            <o:lock v:ext="edit" aspectratio="t"/>
+          </v:shapetype>
+          <v:shape id="_x0000_i1025" type="#_x0000_t75" style="width:415.5pt;height:275.25pt" o:ole="">
+            <v:imagedata r:id="rId5" o:title=""/>
+          </v:shape>
+          <o:OLEObject Type="Embed" ProgID="Word.OpenDocumentText.12" ShapeID="_x0000_i1025" DrawAspect="Content" ObjectID="_1508316003" r:id="rId6"/>
+        </w:object>
+      </w:r>
+    </w:p>
+    <w:p>
+      <w:r>
+        <w:t>Finally, the AjaxUIProcessing.js will parse the JSON string and display the result to the user.</w:t>
+      </w:r>
+    </w:p>
+    <w:p>
+      <w:pPr>
+        <w:pStyle w:val="2"/>
+      </w:pPr>
+      <w:r>
+        <w:t>Process</w:t>
+      </w:r>
+      <w:r>
+        <w:rPr>
+          <w:rFonts w:hint="eastAsia"/>
+        </w:rPr>
+        <w:t xml:space="preserve"> user </w:t>
+      </w:r>
+      <w:r>
+        <w:t>query</w:t>
+      </w:r>
+    </w:p>
+    <w:p>
+      <w:r>
+        <w:t xml:space="preserve">The </w:t>
+      </w:r>
+      <w:r>
+        <w:rPr>
+          <w:rStyle w:val="Code0"/>
+        </w:rPr>
+        <w:t>RequestHandler</w:t>
+      </w:r>
+      <w:r>
+        <w:t xml:space="preserve"> class is responsible for processing query and return JSON data. The handler support different styles of query string</w:t>
+      </w:r>
+      <w:r>
+        <w:t>.</w:t>
+      </w:r>
+    </w:p>
+    <w:p>
+      <w:r>
+        <w:t xml:space="preserve">The </w:t>
+      </w:r>
+      <w:r>
+        <w:t>basic</w:t>
+      </w:r>
+      <w:r>
+        <w:t xml:space="preserve"> </w:t>
+      </w:r>
+      <w:r>
+        <w:t xml:space="preserve">keyword </w:t>
+      </w:r>
+      <w:r>
+        <w:t xml:space="preserve">search </w:t>
+      </w:r>
+      <w:r>
+        <w:t>would be a query string conta</w:t>
+      </w:r>
+      <w:r>
+        <w:t xml:space="preserve">ining one the keyword, </w:t>
+      </w:r>
+      <w:r>
+        <w:t>“</w:t>
+      </w:r>
+      <w:r>
+        <w:rPr>
+          <w:rStyle w:val="Code0"/>
+        </w:rPr>
+        <w:t>KEY</w:t>
+      </w:r>
+      <w:r>
+        <w:t>”.</w:t>
+      </w:r>
+      <w:r>
+        <w:rPr>
+          <w:rFonts w:hint="eastAsia"/>
+        </w:rPr>
+        <w:t xml:space="preserve"> </w:t>
+      </w:r>
+      <w:r>
+        <w:rPr>
+          <w:rFonts w:hint="eastAsia"/>
+        </w:rPr>
+        <w:t xml:space="preserve">The </w:t>
+      </w:r>
+      <w:r>
+        <w:rPr>
+          <w:rStyle w:val="Code0"/>
+        </w:rPr>
+        <w:t>KEY</w:t>
+      </w:r>
+      <w:r>
+        <w:t xml:space="preserve"> </w:t>
+      </w:r>
+      <w:r>
+        <w:t>notation</w:t>
+      </w:r>
+      <w:r>
+        <w:t xml:space="preserve"> represent an English word</w:t>
+      </w:r>
+      <w:r>
+        <w:t xml:space="preserve"> or a Java regular expression syntax. </w:t>
+      </w:r>
+      <w:r>
+        <w:t xml:space="preserve">The </w:t>
+      </w:r>
+      <w:r>
+        <w:rPr>
+          <w:rStyle w:val="Code0"/>
+        </w:rPr>
+        <w:t>KEY</w:t>
+      </w:r>
+      <w:r>
+        <w:t xml:space="preserve"> </w:t>
+      </w:r>
+      <w:r>
+        <w:t xml:space="preserve">notation will be compare with the keywords and the title of the page by using Java Matcher class. If a substring of the </w:t>
+      </w:r>
+      <w:r>
+        <w:lastRenderedPageBreak/>
+        <w:t xml:space="preserve">keyword equal the </w:t>
+      </w:r>
+      <w:r>
+        <w:rPr>
+          <w:rStyle w:val="Code0"/>
+        </w:rPr>
+        <w:t>KEY</w:t>
+      </w:r>
+      <w:r>
+        <w:t>, then it is considered as a match. For example, “moodle”</w:t>
+      </w:r>
+      <w:r>
+        <w:t xml:space="preserve"> will match for any keyword or title containing “moodle”, which is </w:t>
+      </w:r>
+      <w:r>
+        <w:t>equivalent</w:t>
+      </w:r>
+      <w:r>
+        <w:t xml:space="preserve"> to “.*moodle.*”. The query string “.*” will return every page as it match anything.</w:t>
+      </w:r>
+    </w:p>
+    <w:p>
+      <w:r>
+        <w:t>To handle AND/OR operation</w:t>
+      </w:r>
+      <w:r>
+        <w:t xml:space="preserve">, the two </w:t>
+      </w:r>
+      <w:r>
+        <w:rPr>
+          <w:rStyle w:val="Code0"/>
+        </w:rPr>
+        <w:t>KEY</w:t>
+      </w:r>
+      <w:r>
+        <w:t xml:space="preserve"> should be include within a pair of bracket. For instance, </w:t>
+      </w:r>
+      <w:r>
+        <w:rPr>
+          <w:rStyle w:val="Code0"/>
+        </w:rPr>
+        <w:t>“(</w:t>
+      </w:r>
+      <w:r>
+        <w:rPr>
+          <w:rStyle w:val="Code0"/>
+        </w:rPr>
+        <w:t>KEY</w:t>
+      </w:r>
+      <w:r>
+        <w:rPr>
+          <w:rStyle w:val="Code0"/>
+        </w:rPr>
+        <w:t xml:space="preserve"> AND</w:t>
+      </w:r>
+      <w:r>
+        <w:rPr>
+          <w:rStyle w:val="Code0"/>
+        </w:rPr>
+        <w:t xml:space="preserve"> KEY</w:t>
+      </w:r>
+      <w:r>
+        <w:rPr>
+          <w:rStyle w:val="Code0"/>
+        </w:rPr>
+        <w:t>)”</w:t>
+      </w:r>
+      <w:r>
+        <w:t xml:space="preserve">. Each of the </w:t>
+      </w:r>
+      <w:r>
+        <w:rPr>
+          <w:rStyle w:val="Code0"/>
+        </w:rPr>
+        <w:t>KEY</w:t>
+      </w:r>
+      <w:r>
+        <w:t xml:space="preserve"> notation can also be another AND/OR operation. For instance, </w:t>
+      </w:r>
+      <w:r>
+        <w:rPr>
+          <w:rStyle w:val="Code0"/>
+        </w:rPr>
+        <w:t>“((</w:t>
+      </w:r>
+      <w:r>
+        <w:rPr>
+          <w:rStyle w:val="Code0"/>
+        </w:rPr>
+        <w:t>A</w:t>
+      </w:r>
+      <w:r>
+        <w:rPr>
+          <w:rStyle w:val="Code0"/>
+        </w:rPr>
+        <w:t xml:space="preserve"> AND </w:t>
+      </w:r>
+      <w:r>
+        <w:rPr>
+          <w:rStyle w:val="Code0"/>
+        </w:rPr>
+        <w:t>(</w:t>
+      </w:r>
+      <w:r>
+        <w:rPr>
+          <w:rStyle w:val="Code0"/>
+        </w:rPr>
+        <w:t>B</w:t>
+      </w:r>
+      <w:r>
+        <w:rPr>
+          <w:rStyle w:val="Code0"/>
+        </w:rPr>
+        <w:t xml:space="preserve"> OR </w:t>
+      </w:r>
+      <w:r>
+        <w:rPr>
+          <w:rStyle w:val="Code0"/>
+        </w:rPr>
+        <w:t>C</w:t>
+      </w:r>
+      <w:r>
+        <w:rPr>
+          <w:rStyle w:val="Code0"/>
+        </w:rPr>
+        <w:t>)</w:t>
+      </w:r>
+      <w:r>
+        <w:rPr>
+          <w:rStyle w:val="Code0"/>
+        </w:rPr>
+        <w:t xml:space="preserve">) OR </w:t>
+      </w:r>
+      <w:r>
+        <w:rPr>
+          <w:rStyle w:val="Code0"/>
+        </w:rPr>
+        <w:t>D</w:t>
+      </w:r>
+      <w:r>
+        <w:rPr>
+          <w:rStyle w:val="Code0"/>
+        </w:rPr>
+        <w:t>)”</w:t>
+      </w:r>
+      <w:r>
+        <w:t>. Therefore, the user is allowed to request multiple condition</w:t>
+      </w:r>
+      <w:r>
+        <w:t>s in one query</w:t>
+      </w:r>
+      <w:r>
+        <w:t>.</w:t>
+      </w:r>
+      <w:r>
+        <w:t xml:space="preserve"> </w:t>
+      </w:r>
+      <w:r>
+        <w:t>The handler will parse the query string into a binary tree</w:t>
+      </w:r>
+      <w:r>
+        <w:t xml:space="preserve"> and t</w:t>
+      </w:r>
+      <w:r>
+        <w:t xml:space="preserve">he binary tree of the above example </w:t>
+      </w:r>
+      <w:r>
+        <w:t>is</w:t>
+      </w:r>
+      <w:r>
+        <w:t xml:space="preserve"> </w:t>
+      </w:r>
+      <w:r>
+        <w:t>as</w:t>
+      </w:r>
+      <w:r>
+        <w:t xml:space="preserve"> below:</w:t>
+      </w:r>
+    </w:p>
+    <w:p>
+      <w:r>
+        <w:rPr>
+          <w:noProof/>
+        </w:rPr>
+        <w:pict>
+          <v:shape id="_x0000_s1026" type="#_x0000_t75" style="position:absolute;margin-left:195pt;margin-top:.2pt;width:78pt;height:110.25pt;z-index:251659264;mso-position-horizontal-relative:text;mso-position-vertical-relative:text;mso-width-relative:page;mso-height-relative:page">
+            <v:imagedata r:id="rId7" o:title="tree"/>
+            <w10:wrap type="topAndBottom"/>
+          </v:shape>
+        </w:pict>
+      </w:r>
+      <w:r>
+        <w:t>Each of the leaf in the tree will be handled as a basic keyword search, which also support regular expression.</w:t>
+      </w:r>
+    </w:p>
+    <w:p>
+      <w:pPr>
+        <w:pStyle w:val="2"/>
+      </w:pPr>
+      <w:r>
+        <w:rPr>
+          <w:rFonts w:hint="eastAsia"/>
+        </w:rPr>
+        <w:t>Re</w:t>
+      </w:r>
+      <w:r>
+        <w:t>sult ranking</w:t>
+      </w:r>
+    </w:p>
+    <w:p>
+      <w:r>
+        <w:rPr>
+          <w:rFonts w:hint="eastAsia"/>
+        </w:rPr>
+        <w:t xml:space="preserve">As the </w:t>
+      </w:r>
+      <w:r>
+        <w:t xml:space="preserve">result generated by the </w:t>
+      </w:r>
+      <w:r>
+        <w:rPr>
+          <w:rStyle w:val="Code0"/>
+        </w:rPr>
+        <w:t>WebSpider</w:t>
+      </w:r>
+      <w:r>
+        <w:t xml:space="preserve"> contains the page title and number of keywords in a page. The rank of a page will be represent by an attribute, weight. The higher the weight, the higher the page will be placed. Upon finding a match, </w:t>
+      </w:r>
+      <w:r>
+        <w:rPr>
+          <w:rStyle w:val="Code0"/>
+        </w:rPr>
+        <w:t>RequestHandler</w:t>
+      </w:r>
+      <w:r>
+        <w:t xml:space="preserve"> will accumulate </w:t>
+      </w:r>
+      <w:r>
+        <w:t xml:space="preserve">the </w:t>
+      </w:r>
+      <w:r>
+        <w:t>weight of the page. If the match is found in the title, the weight will be added with 10. However, if the match is found within a keyword, the weight will be added with the number of occurrence of that keyword.</w:t>
       </w:r>
     </w:p>
     <w:sectPr>
@@ -1777,7 +2044,6 @@
   <w:style w:type="character" w:default="1" w:styleId="a0">
     <w:name w:val="Default Paragraph Font"/>
     <w:uiPriority w:val="1"/>
-    <w:semiHidden/>
     <w:unhideWhenUsed/>
   </w:style>
   <w:style w:type="table" w:default="1" w:styleId="a1">
@@ -1879,6 +2145,59 @@
       <w:color w:val="4F81BD" w:themeColor="accent1"/>
       <w:sz w:val="26"/>
       <w:szCs w:val="26"/>
+    </w:rPr>
+  </w:style>
+  <w:style w:type="paragraph" w:customStyle="1" w:styleId="Code">
+    <w:name w:val="Code"/>
+    <w:basedOn w:val="a6"/>
+    <w:next w:val="a"/>
+    <w:link w:val="Code0"/>
+    <w:qFormat/>
+    <w:rsid w:val="00970EB0"/>
+    <w:rPr>
+      <w:rFonts w:ascii="Consolas" w:eastAsia="Consolas" w:hAnsi="Consolas" w:cs="Consolas"/>
+      <w:i/>
+      <w:sz w:val="22"/>
+      <w:szCs w:val="22"/>
+    </w:rPr>
+  </w:style>
+  <w:style w:type="character" w:customStyle="1" w:styleId="Code0">
+    <w:name w:val="Code 字元"/>
+    <w:basedOn w:val="a7"/>
+    <w:link w:val="Code"/>
+    <w:rsid w:val="00970EB0"/>
+    <w:rPr>
+      <w:rFonts w:ascii="Consolas" w:eastAsia="Consolas" w:hAnsi="Consolas" w:cs="Consolas"/>
+      <w:i/>
+      <w:sz w:val="24"/>
+      <w:szCs w:val="24"/>
+    </w:rPr>
+  </w:style>
+  <w:style w:type="paragraph" w:styleId="a6">
+    <w:name w:val="Plain Text"/>
+    <w:basedOn w:val="a"/>
+    <w:link w:val="a7"/>
+    <w:uiPriority w:val="99"/>
+    <w:semiHidden/>
+    <w:unhideWhenUsed/>
+    <w:rsid w:val="00970EB0"/>
+    <w:rPr>
+      <w:rFonts w:ascii="細明體" w:eastAsia="細明體" w:hAnsi="Courier New" w:cs="Courier New"/>
+      <w:sz w:val="24"/>
+      <w:szCs w:val="24"/>
+    </w:rPr>
+  </w:style>
+  <w:style w:type="character" w:customStyle="1" w:styleId="a7">
+    <w:name w:val="純文字 字元"/>
+    <w:basedOn w:val="a0"/>
+    <w:link w:val="a6"/>
+    <w:uiPriority w:val="99"/>
+    <w:semiHidden/>
+    <w:rsid w:val="00970EB0"/>
+    <w:rPr>
+      <w:rFonts w:ascii="細明體" w:eastAsia="細明體" w:hAnsi="Courier New" w:cs="Courier New"/>
+      <w:sz w:val="24"/>
+      <w:szCs w:val="24"/>
     </w:rPr>
   </w:style>
 </w:styles>

</xml_diff>